<commit_message>
changes in board class
some description added
</commit_message>
<xml_diff>
--- a/resources/Architecture of Game.docx
+++ b/resources/Architecture of Game.docx
@@ -3745,8 +3745,2889 @@
         </w:rPr>
         <w:t>Class Diagram</w:t>
       </w:r>
+    </w:p>
+    <w:p>
+      <w:pPr>
+        <w:spacing w:after="100" w:line="240" w:lineRule="auto"/>
+        <w:rPr>
+          <w:rFonts w:ascii="Times New Roman" w:eastAsia="Times New Roman" w:hAnsi="Times New Roman" w:cs="Times New Roman"/>
+          <w:i/>
+          <w:iCs/>
+          <w:color w:val="000000"/>
+          <w:sz w:val="27"/>
+          <w:szCs w:val="27"/>
+          <w:shd w:val="clear" w:color="auto" w:fill="FFFFFF"/>
+          <w:lang w:eastAsia="en-CA"/>
+        </w:rPr>
+      </w:pPr>
       <w:bookmarkStart w:id="13" w:name="_GoBack"/>
-      <w:bookmarkEnd w:id="13"/>
+      <w:r>
+        <w:rPr>
+          <w:rFonts w:ascii="Arial" w:eastAsia="Times New Roman" w:hAnsi="Arial" w:cs="Arial"/>
+          <w:i/>
+          <w:iCs/>
+          <w:color w:val="000000"/>
+          <w:sz w:val="20"/>
+          <w:szCs w:val="20"/>
+          <w:shd w:val="clear" w:color="auto" w:fill="FFFFFF"/>
+          <w:lang w:eastAsia="en-CA"/>
+        </w:rPr>
+        <w:t>6.1.1 </w:t>
+      </w:r>
+      <w:bookmarkStart w:id="14" w:name="_Toc447085913"/>
+      <w:proofErr w:type="spellStart"/>
+      <w:r>
+        <w:rPr>
+          <w:rFonts w:ascii="Arial" w:eastAsia="Times New Roman" w:hAnsi="Arial" w:cs="Arial"/>
+          <w:i/>
+          <w:iCs/>
+          <w:color w:val="000000"/>
+          <w:sz w:val="20"/>
+          <w:szCs w:val="20"/>
+          <w:shd w:val="clear" w:color="auto" w:fill="FFFFFF"/>
+          <w:lang w:eastAsia="en-CA"/>
+        </w:rPr>
+        <w:t>CourseCatalogSystemAccess</w:t>
+      </w:r>
+      <w:bookmarkEnd w:id="14"/>
+      <w:proofErr w:type="spellEnd"/>
+    </w:p>
+    <w:p>
+      <w:pPr>
+        <w:shd w:val="clear" w:color="auto" w:fill="FFFFFF"/>
+        <w:spacing w:before="100" w:beforeAutospacing="1" w:after="100" w:afterAutospacing="1" w:line="240" w:lineRule="auto"/>
+        <w:ind w:left="1365"/>
+        <w:rPr>
+          <w:rFonts w:ascii="Times New Roman" w:eastAsia="Times New Roman" w:hAnsi="Times New Roman" w:cs="Times New Roman"/>
+          <w:color w:val="000000"/>
+          <w:sz w:val="20"/>
+          <w:szCs w:val="20"/>
+          <w:lang w:eastAsia="en-CA"/>
+        </w:rPr>
+      </w:pPr>
+      <w:r>
+        <w:rPr>
+          <w:rFonts w:ascii="Times New Roman" w:eastAsia="Times New Roman" w:hAnsi="Times New Roman" w:cs="Times New Roman"/>
+          <w:color w:val="000000"/>
+          <w:sz w:val="20"/>
+          <w:szCs w:val="20"/>
+          <w:lang w:eastAsia="en-CA"/>
+        </w:rPr>
+        <w:t>This process manages access to the legacy Course Catalog System. It can be shared by multiple users registering for courses. This allows for a cache of recently retrieved courses and offerings to improve performance.</w:t>
+      </w:r>
+    </w:p>
+    <w:p>
+      <w:pPr>
+        <w:shd w:val="clear" w:color="auto" w:fill="FFFFFF"/>
+        <w:spacing w:before="100" w:beforeAutospacing="1" w:after="100" w:afterAutospacing="1" w:line="240" w:lineRule="auto"/>
+        <w:ind w:left="1365"/>
+        <w:rPr>
+          <w:rFonts w:ascii="Times New Roman" w:eastAsia="Times New Roman" w:hAnsi="Times New Roman" w:cs="Times New Roman"/>
+          <w:color w:val="000000"/>
+          <w:sz w:val="20"/>
+          <w:szCs w:val="20"/>
+          <w:lang w:eastAsia="en-CA"/>
+        </w:rPr>
+      </w:pPr>
+      <w:r>
+        <w:rPr>
+          <w:rFonts w:ascii="Times New Roman" w:eastAsia="Times New Roman" w:hAnsi="Times New Roman" w:cs="Times New Roman"/>
+          <w:color w:val="000000"/>
+          <w:sz w:val="20"/>
+          <w:szCs w:val="20"/>
+          <w:lang w:eastAsia="en-CA"/>
+        </w:rPr>
+        <w:t xml:space="preserve">The separate threads within the </w:t>
+      </w:r>
+      <w:proofErr w:type="spellStart"/>
+      <w:r>
+        <w:rPr>
+          <w:rFonts w:ascii="Times New Roman" w:eastAsia="Times New Roman" w:hAnsi="Times New Roman" w:cs="Times New Roman"/>
+          <w:color w:val="000000"/>
+          <w:sz w:val="20"/>
+          <w:szCs w:val="20"/>
+          <w:lang w:eastAsia="en-CA"/>
+        </w:rPr>
+        <w:t>CourseCatalog</w:t>
+      </w:r>
+      <w:proofErr w:type="spellEnd"/>
+      <w:r>
+        <w:rPr>
+          <w:rFonts w:ascii="Times New Roman" w:eastAsia="Times New Roman" w:hAnsi="Times New Roman" w:cs="Times New Roman"/>
+          <w:color w:val="000000"/>
+          <w:sz w:val="20"/>
+          <w:szCs w:val="20"/>
+          <w:lang w:eastAsia="en-CA"/>
+        </w:rPr>
+        <w:t xml:space="preserve"> process, </w:t>
+      </w:r>
+      <w:proofErr w:type="spellStart"/>
+      <w:r>
+        <w:rPr>
+          <w:rFonts w:ascii="Times New Roman" w:eastAsia="Times New Roman" w:hAnsi="Times New Roman" w:cs="Times New Roman"/>
+          <w:color w:val="000000"/>
+          <w:sz w:val="20"/>
+          <w:szCs w:val="20"/>
+          <w:lang w:eastAsia="en-CA"/>
+        </w:rPr>
+        <w:t>CourseCache</w:t>
+      </w:r>
+      <w:proofErr w:type="spellEnd"/>
+      <w:r>
+        <w:rPr>
+          <w:rFonts w:ascii="Times New Roman" w:eastAsia="Times New Roman" w:hAnsi="Times New Roman" w:cs="Times New Roman"/>
+          <w:color w:val="000000"/>
+          <w:sz w:val="20"/>
+          <w:szCs w:val="20"/>
+          <w:lang w:eastAsia="en-CA"/>
+        </w:rPr>
+        <w:t xml:space="preserve"> and </w:t>
+      </w:r>
+      <w:proofErr w:type="spellStart"/>
+      <w:r>
+        <w:rPr>
+          <w:rFonts w:ascii="Times New Roman" w:eastAsia="Times New Roman" w:hAnsi="Times New Roman" w:cs="Times New Roman"/>
+          <w:color w:val="000000"/>
+          <w:sz w:val="20"/>
+          <w:szCs w:val="20"/>
+          <w:lang w:eastAsia="en-CA"/>
+        </w:rPr>
+        <w:t>OfferingCache</w:t>
+      </w:r>
+      <w:proofErr w:type="spellEnd"/>
+      <w:r>
+        <w:rPr>
+          <w:rFonts w:ascii="Times New Roman" w:eastAsia="Times New Roman" w:hAnsi="Times New Roman" w:cs="Times New Roman"/>
+          <w:color w:val="000000"/>
+          <w:sz w:val="20"/>
+          <w:szCs w:val="20"/>
+          <w:lang w:eastAsia="en-CA"/>
+        </w:rPr>
+        <w:t xml:space="preserve"> are used to asynchronously retrieve items from the legacy system.</w:t>
+      </w:r>
+    </w:p>
+    <w:p>
+      <w:pPr>
+        <w:shd w:val="clear" w:color="auto" w:fill="FFFFFF"/>
+        <w:spacing w:before="100" w:beforeAutospacing="1" w:after="100" w:afterAutospacing="1" w:line="240" w:lineRule="auto"/>
+        <w:ind w:left="1365"/>
+        <w:rPr>
+          <w:rFonts w:ascii="Times New Roman" w:eastAsia="Times New Roman" w:hAnsi="Times New Roman" w:cs="Times New Roman"/>
+          <w:color w:val="000000"/>
+          <w:sz w:val="20"/>
+          <w:szCs w:val="20"/>
+          <w:lang w:eastAsia="en-CA"/>
+        </w:rPr>
+      </w:pPr>
+      <w:r>
+        <w:rPr>
+          <w:rFonts w:ascii="Times New Roman" w:eastAsia="Times New Roman" w:hAnsi="Times New Roman" w:cs="Times New Roman"/>
+          <w:color w:val="000000"/>
+          <w:sz w:val="20"/>
+          <w:szCs w:val="20"/>
+          <w:lang w:eastAsia="en-CA"/>
+        </w:rPr>
+        <w:t>Analysis Mechanisms:</w:t>
+      </w:r>
+    </w:p>
+    <w:p>
+      <w:pPr>
+        <w:shd w:val="clear" w:color="auto" w:fill="FFFFFF"/>
+        <w:spacing w:before="100" w:beforeAutospacing="1" w:after="100" w:afterAutospacing="1" w:line="240" w:lineRule="auto"/>
+        <w:ind w:left="1365"/>
+        <w:rPr>
+          <w:rFonts w:ascii="Times New Roman" w:eastAsia="Times New Roman" w:hAnsi="Times New Roman" w:cs="Times New Roman"/>
+          <w:color w:val="000000"/>
+          <w:sz w:val="20"/>
+          <w:szCs w:val="20"/>
+          <w:lang w:eastAsia="en-CA"/>
+        </w:rPr>
+      </w:pPr>
+      <w:r>
+        <w:rPr>
+          <w:rFonts w:ascii="Times New Roman" w:eastAsia="Times New Roman" w:hAnsi="Times New Roman" w:cs="Times New Roman"/>
+          <w:color w:val="000000"/>
+          <w:sz w:val="20"/>
+          <w:szCs w:val="20"/>
+          <w:lang w:eastAsia="en-CA"/>
+        </w:rPr>
+        <w:t>- Legacy Interface</w:t>
+      </w:r>
+    </w:p>
+    <w:p>
+      <w:pPr>
+        <w:shd w:val="clear" w:color="auto" w:fill="FFFFFF"/>
+        <w:spacing w:before="100" w:beforeAutospacing="1" w:after="100" w:afterAutospacing="1" w:line="240" w:lineRule="auto"/>
+        <w:ind w:left="1365"/>
+        <w:rPr>
+          <w:rFonts w:ascii="Times New Roman" w:eastAsia="Times New Roman" w:hAnsi="Times New Roman" w:cs="Times New Roman"/>
+          <w:color w:val="000000"/>
+          <w:sz w:val="20"/>
+          <w:szCs w:val="20"/>
+          <w:lang w:eastAsia="en-CA"/>
+        </w:rPr>
+      </w:pPr>
+      <w:r>
+        <w:rPr>
+          <w:rFonts w:ascii="Times New Roman" w:eastAsia="Times New Roman" w:hAnsi="Times New Roman" w:cs="Times New Roman"/>
+          <w:color w:val="000000"/>
+          <w:sz w:val="20"/>
+          <w:szCs w:val="20"/>
+          <w:lang w:eastAsia="en-CA"/>
+        </w:rPr>
+        <w:t>Requirements Traceability:</w:t>
+      </w:r>
+    </w:p>
+    <w:p>
+      <w:pPr>
+        <w:shd w:val="clear" w:color="auto" w:fill="FFFFFF"/>
+        <w:spacing w:before="100" w:beforeAutospacing="1" w:after="100" w:afterAutospacing="1" w:line="240" w:lineRule="auto"/>
+        <w:ind w:left="1365"/>
+        <w:rPr>
+          <w:rFonts w:ascii="Times New Roman" w:eastAsia="Times New Roman" w:hAnsi="Times New Roman" w:cs="Times New Roman"/>
+          <w:color w:val="000000"/>
+          <w:sz w:val="20"/>
+          <w:szCs w:val="20"/>
+          <w:lang w:eastAsia="en-CA"/>
+        </w:rPr>
+      </w:pPr>
+      <w:r>
+        <w:rPr>
+          <w:rFonts w:ascii="Times New Roman" w:eastAsia="Times New Roman" w:hAnsi="Times New Roman" w:cs="Times New Roman"/>
+          <w:color w:val="000000"/>
+          <w:sz w:val="20"/>
+          <w:szCs w:val="20"/>
+          <w:lang w:eastAsia="en-CA"/>
+        </w:rPr>
+        <w:lastRenderedPageBreak/>
+        <w:t>- Design Constraints: The system shall integrate with existing legacy system (course catalog database).</w:t>
+      </w:r>
+    </w:p>
+    <w:p>
+      <w:pPr>
+        <w:shd w:val="clear" w:color="auto" w:fill="FFFFFF"/>
+        <w:spacing w:before="100" w:beforeAutospacing="1" w:after="100" w:afterAutospacing="1" w:line="240" w:lineRule="auto"/>
+        <w:ind w:left="1365"/>
+        <w:rPr>
+          <w:rFonts w:ascii="Times New Roman" w:eastAsia="Times New Roman" w:hAnsi="Times New Roman" w:cs="Times New Roman"/>
+          <w:color w:val="000000"/>
+          <w:sz w:val="20"/>
+          <w:szCs w:val="20"/>
+          <w:lang w:eastAsia="en-CA"/>
+        </w:rPr>
+      </w:pPr>
+      <w:r>
+        <w:rPr>
+          <w:rFonts w:ascii="Times New Roman" w:eastAsia="Times New Roman" w:hAnsi="Times New Roman" w:cs="Times New Roman"/>
+          <w:color w:val="000000"/>
+          <w:sz w:val="20"/>
+          <w:szCs w:val="20"/>
+          <w:lang w:eastAsia="en-CA"/>
+        </w:rPr>
+        <w:t> </w:t>
+      </w:r>
+    </w:p>
+    <w:p>
+      <w:pPr>
+        <w:spacing w:after="100" w:line="240" w:lineRule="auto"/>
+        <w:rPr>
+          <w:rFonts w:ascii="Times New Roman" w:eastAsia="Times New Roman" w:hAnsi="Times New Roman" w:cs="Times New Roman"/>
+          <w:i/>
+          <w:iCs/>
+          <w:color w:val="000000"/>
+          <w:sz w:val="27"/>
+          <w:szCs w:val="27"/>
+          <w:shd w:val="clear" w:color="auto" w:fill="FFFFFF"/>
+          <w:lang w:eastAsia="en-CA"/>
+        </w:rPr>
+      </w:pPr>
+      <w:r>
+        <w:rPr>
+          <w:rFonts w:ascii="Arial" w:eastAsia="Times New Roman" w:hAnsi="Arial" w:cs="Arial"/>
+          <w:i/>
+          <w:iCs/>
+          <w:color w:val="000000"/>
+          <w:sz w:val="20"/>
+          <w:szCs w:val="20"/>
+          <w:shd w:val="clear" w:color="auto" w:fill="FFFFFF"/>
+          <w:lang w:eastAsia="en-CA"/>
+        </w:rPr>
+        <w:t>6.1.2 </w:t>
+      </w:r>
+      <w:bookmarkStart w:id="15" w:name="_Toc447085914"/>
+      <w:proofErr w:type="spellStart"/>
+      <w:r>
+        <w:rPr>
+          <w:rFonts w:ascii="Arial" w:eastAsia="Times New Roman" w:hAnsi="Arial" w:cs="Arial"/>
+          <w:i/>
+          <w:iCs/>
+          <w:color w:val="000000"/>
+          <w:sz w:val="20"/>
+          <w:szCs w:val="20"/>
+          <w:shd w:val="clear" w:color="auto" w:fill="FFFFFF"/>
+          <w:lang w:eastAsia="en-CA"/>
+        </w:rPr>
+        <w:t>CourseCatalog</w:t>
+      </w:r>
+      <w:bookmarkEnd w:id="15"/>
+      <w:proofErr w:type="spellEnd"/>
+    </w:p>
+    <w:p>
+      <w:pPr>
+        <w:shd w:val="clear" w:color="auto" w:fill="FFFFFF"/>
+        <w:spacing w:before="100" w:beforeAutospacing="1" w:after="100" w:afterAutospacing="1" w:line="240" w:lineRule="auto"/>
+        <w:ind w:left="1365"/>
+        <w:rPr>
+          <w:rFonts w:ascii="Times New Roman" w:eastAsia="Times New Roman" w:hAnsi="Times New Roman" w:cs="Times New Roman"/>
+          <w:color w:val="000000"/>
+          <w:sz w:val="20"/>
+          <w:szCs w:val="20"/>
+          <w:lang w:eastAsia="en-CA"/>
+        </w:rPr>
+      </w:pPr>
+      <w:proofErr w:type="gramStart"/>
+      <w:r>
+        <w:rPr>
+          <w:rFonts w:ascii="Times New Roman" w:eastAsia="Times New Roman" w:hAnsi="Times New Roman" w:cs="Times New Roman"/>
+          <w:color w:val="000000"/>
+          <w:sz w:val="20"/>
+          <w:szCs w:val="20"/>
+          <w:lang w:eastAsia="en-CA"/>
+        </w:rPr>
+        <w:t xml:space="preserve">The </w:t>
+      </w:r>
+      <w:proofErr w:type="spellStart"/>
+      <w:r>
+        <w:rPr>
+          <w:rFonts w:ascii="Times New Roman" w:eastAsia="Times New Roman" w:hAnsi="Times New Roman" w:cs="Times New Roman"/>
+          <w:color w:val="000000"/>
+          <w:sz w:val="20"/>
+          <w:szCs w:val="20"/>
+          <w:lang w:eastAsia="en-CA"/>
+        </w:rPr>
+        <w:t>unabbridged</w:t>
+      </w:r>
+      <w:proofErr w:type="spellEnd"/>
+      <w:r>
+        <w:rPr>
+          <w:rFonts w:ascii="Times New Roman" w:eastAsia="Times New Roman" w:hAnsi="Times New Roman" w:cs="Times New Roman"/>
+          <w:color w:val="000000"/>
+          <w:sz w:val="20"/>
+          <w:szCs w:val="20"/>
+          <w:lang w:eastAsia="en-CA"/>
+        </w:rPr>
+        <w:t xml:space="preserve"> catalog of all courses and course offerings offered by the university including those from previous semesters.</w:t>
+      </w:r>
+      <w:proofErr w:type="gramEnd"/>
+    </w:p>
+    <w:p>
+      <w:pPr>
+        <w:shd w:val="clear" w:color="auto" w:fill="FFFFFF"/>
+        <w:spacing w:before="100" w:beforeAutospacing="1" w:after="100" w:afterAutospacing="1" w:line="240" w:lineRule="auto"/>
+        <w:ind w:left="1365"/>
+        <w:rPr>
+          <w:rFonts w:ascii="Times New Roman" w:eastAsia="Times New Roman" w:hAnsi="Times New Roman" w:cs="Times New Roman"/>
+          <w:color w:val="000000"/>
+          <w:sz w:val="20"/>
+          <w:szCs w:val="20"/>
+          <w:lang w:eastAsia="en-CA"/>
+        </w:rPr>
+      </w:pPr>
+      <w:proofErr w:type="gramStart"/>
+      <w:r>
+        <w:rPr>
+          <w:rFonts w:ascii="Times New Roman" w:eastAsia="Times New Roman" w:hAnsi="Times New Roman" w:cs="Times New Roman"/>
+          <w:color w:val="000000"/>
+          <w:sz w:val="20"/>
+          <w:szCs w:val="20"/>
+          <w:lang w:eastAsia="en-CA"/>
+        </w:rPr>
+        <w:t>This class acts</w:t>
+      </w:r>
+      <w:proofErr w:type="gramEnd"/>
+      <w:r>
+        <w:rPr>
+          <w:rFonts w:ascii="Times New Roman" w:eastAsia="Times New Roman" w:hAnsi="Times New Roman" w:cs="Times New Roman"/>
+          <w:color w:val="000000"/>
+          <w:sz w:val="20"/>
+          <w:szCs w:val="20"/>
+          <w:lang w:eastAsia="en-CA"/>
+        </w:rPr>
+        <w:t xml:space="preserve"> as an adapter (see the Gamma pattern). It works to makes sure the </w:t>
+      </w:r>
+      <w:proofErr w:type="spellStart"/>
+      <w:r>
+        <w:rPr>
+          <w:rFonts w:ascii="Times New Roman" w:eastAsia="Times New Roman" w:hAnsi="Times New Roman" w:cs="Times New Roman"/>
+          <w:color w:val="000000"/>
+          <w:sz w:val="20"/>
+          <w:szCs w:val="20"/>
+          <w:lang w:eastAsia="en-CA"/>
+        </w:rPr>
+        <w:t>CourseCatalogSystem</w:t>
+      </w:r>
+      <w:proofErr w:type="spellEnd"/>
+      <w:r>
+        <w:rPr>
+          <w:rFonts w:ascii="Times New Roman" w:eastAsia="Times New Roman" w:hAnsi="Times New Roman" w:cs="Times New Roman"/>
+          <w:color w:val="000000"/>
+          <w:sz w:val="20"/>
+          <w:szCs w:val="20"/>
+          <w:lang w:eastAsia="en-CA"/>
+        </w:rPr>
+        <w:t xml:space="preserve"> can be accessed through the </w:t>
+      </w:r>
+      <w:proofErr w:type="spellStart"/>
+      <w:r>
+        <w:rPr>
+          <w:rFonts w:ascii="Times New Roman" w:eastAsia="Times New Roman" w:hAnsi="Times New Roman" w:cs="Times New Roman"/>
+          <w:color w:val="000000"/>
+          <w:sz w:val="20"/>
+          <w:szCs w:val="20"/>
+          <w:lang w:eastAsia="en-CA"/>
+        </w:rPr>
+        <w:t>ICourseCatalog</w:t>
+      </w:r>
+      <w:proofErr w:type="spellEnd"/>
+      <w:r>
+        <w:rPr>
+          <w:rFonts w:ascii="Times New Roman" w:eastAsia="Times New Roman" w:hAnsi="Times New Roman" w:cs="Times New Roman"/>
+          <w:color w:val="000000"/>
+          <w:sz w:val="20"/>
+          <w:szCs w:val="20"/>
+          <w:lang w:eastAsia="en-CA"/>
+        </w:rPr>
+        <w:t xml:space="preserve"> interface to the subsystem.</w:t>
+      </w:r>
+    </w:p>
+    <w:p>
+      <w:pPr>
+        <w:shd w:val="clear" w:color="auto" w:fill="FFFFFF"/>
+        <w:spacing w:before="100" w:beforeAutospacing="1" w:after="100" w:afterAutospacing="1" w:line="240" w:lineRule="auto"/>
+        <w:ind w:left="1365"/>
+        <w:rPr>
+          <w:rFonts w:ascii="Times New Roman" w:eastAsia="Times New Roman" w:hAnsi="Times New Roman" w:cs="Times New Roman"/>
+          <w:color w:val="000000"/>
+          <w:sz w:val="20"/>
+          <w:szCs w:val="20"/>
+          <w:lang w:eastAsia="en-CA"/>
+        </w:rPr>
+      </w:pPr>
+      <w:r>
+        <w:rPr>
+          <w:rFonts w:ascii="Times New Roman" w:eastAsia="Times New Roman" w:hAnsi="Times New Roman" w:cs="Times New Roman"/>
+          <w:color w:val="000000"/>
+          <w:sz w:val="20"/>
+          <w:szCs w:val="20"/>
+          <w:lang w:eastAsia="en-CA"/>
+        </w:rPr>
+        <w:t> </w:t>
+      </w:r>
+    </w:p>
+    <w:p>
+      <w:pPr>
+        <w:spacing w:after="100" w:line="240" w:lineRule="auto"/>
+        <w:rPr>
+          <w:rFonts w:ascii="Times New Roman" w:eastAsia="Times New Roman" w:hAnsi="Times New Roman" w:cs="Times New Roman"/>
+          <w:i/>
+          <w:iCs/>
+          <w:color w:val="000000"/>
+          <w:sz w:val="27"/>
+          <w:szCs w:val="27"/>
+          <w:shd w:val="clear" w:color="auto" w:fill="FFFFFF"/>
+          <w:lang w:eastAsia="en-CA"/>
+        </w:rPr>
+      </w:pPr>
+      <w:r>
+        <w:rPr>
+          <w:rFonts w:ascii="Arial" w:eastAsia="Times New Roman" w:hAnsi="Arial" w:cs="Arial"/>
+          <w:i/>
+          <w:iCs/>
+          <w:color w:val="000000"/>
+          <w:sz w:val="20"/>
+          <w:szCs w:val="20"/>
+          <w:shd w:val="clear" w:color="auto" w:fill="FFFFFF"/>
+          <w:lang w:eastAsia="en-CA"/>
+        </w:rPr>
+        <w:t>6.1.3 </w:t>
+      </w:r>
+      <w:bookmarkStart w:id="16" w:name="_Toc447085915"/>
+      <w:proofErr w:type="spellStart"/>
+      <w:r>
+        <w:rPr>
+          <w:rFonts w:ascii="Arial" w:eastAsia="Times New Roman" w:hAnsi="Arial" w:cs="Arial"/>
+          <w:i/>
+          <w:iCs/>
+          <w:color w:val="000000"/>
+          <w:sz w:val="20"/>
+          <w:szCs w:val="20"/>
+          <w:shd w:val="clear" w:color="auto" w:fill="FFFFFF"/>
+          <w:lang w:eastAsia="en-CA"/>
+        </w:rPr>
+        <w:t>CourseRegistrationProcess</w:t>
+      </w:r>
+      <w:bookmarkEnd w:id="16"/>
+      <w:proofErr w:type="spellEnd"/>
+    </w:p>
+    <w:p>
+      <w:pPr>
+        <w:shd w:val="clear" w:color="auto" w:fill="FFFFFF"/>
+        <w:spacing w:before="100" w:beforeAutospacing="1" w:after="100" w:afterAutospacing="1" w:line="240" w:lineRule="auto"/>
+        <w:ind w:left="1365"/>
+        <w:rPr>
+          <w:rFonts w:ascii="Times New Roman" w:eastAsia="Times New Roman" w:hAnsi="Times New Roman" w:cs="Times New Roman"/>
+          <w:color w:val="000000"/>
+          <w:sz w:val="20"/>
+          <w:szCs w:val="20"/>
+          <w:lang w:eastAsia="en-CA"/>
+        </w:rPr>
+      </w:pPr>
+      <w:r>
+        <w:rPr>
+          <w:rFonts w:ascii="Times New Roman" w:eastAsia="Times New Roman" w:hAnsi="Times New Roman" w:cs="Times New Roman"/>
+          <w:color w:val="000000"/>
+          <w:sz w:val="20"/>
+          <w:szCs w:val="20"/>
+          <w:lang w:eastAsia="en-CA"/>
+        </w:rPr>
+        <w:t>There is one instance of this process for each student that is currently registering for courses.</w:t>
+      </w:r>
+    </w:p>
+    <w:p>
+      <w:pPr>
+        <w:shd w:val="clear" w:color="auto" w:fill="FFFFFF"/>
+        <w:spacing w:before="100" w:beforeAutospacing="1" w:after="100" w:afterAutospacing="1" w:line="240" w:lineRule="auto"/>
+        <w:ind w:left="1365"/>
+        <w:rPr>
+          <w:rFonts w:ascii="Times New Roman" w:eastAsia="Times New Roman" w:hAnsi="Times New Roman" w:cs="Times New Roman"/>
+          <w:color w:val="000000"/>
+          <w:sz w:val="20"/>
+          <w:szCs w:val="20"/>
+          <w:lang w:eastAsia="en-CA"/>
+        </w:rPr>
+      </w:pPr>
+      <w:r>
+        <w:rPr>
+          <w:rFonts w:ascii="Times New Roman" w:eastAsia="Times New Roman" w:hAnsi="Times New Roman" w:cs="Times New Roman"/>
+          <w:color w:val="000000"/>
+          <w:sz w:val="20"/>
+          <w:szCs w:val="20"/>
+          <w:lang w:eastAsia="en-CA"/>
+        </w:rPr>
+        <w:t> </w:t>
+      </w:r>
+    </w:p>
+    <w:p>
+      <w:pPr>
+        <w:spacing w:after="100" w:line="240" w:lineRule="auto"/>
+        <w:rPr>
+          <w:rFonts w:ascii="Times New Roman" w:eastAsia="Times New Roman" w:hAnsi="Times New Roman" w:cs="Times New Roman"/>
+          <w:i/>
+          <w:iCs/>
+          <w:color w:val="000000"/>
+          <w:sz w:val="27"/>
+          <w:szCs w:val="27"/>
+          <w:shd w:val="clear" w:color="auto" w:fill="FFFFFF"/>
+          <w:lang w:eastAsia="en-CA"/>
+        </w:rPr>
+      </w:pPr>
+      <w:r>
+        <w:rPr>
+          <w:rFonts w:ascii="Arial" w:eastAsia="Times New Roman" w:hAnsi="Arial" w:cs="Arial"/>
+          <w:i/>
+          <w:iCs/>
+          <w:color w:val="000000"/>
+          <w:sz w:val="20"/>
+          <w:szCs w:val="20"/>
+          <w:shd w:val="clear" w:color="auto" w:fill="FFFFFF"/>
+          <w:lang w:eastAsia="en-CA"/>
+        </w:rPr>
+        <w:t>6.1.4 </w:t>
+      </w:r>
+      <w:bookmarkStart w:id="17" w:name="_Toc447085916"/>
+      <w:proofErr w:type="spellStart"/>
+      <w:r>
+        <w:rPr>
+          <w:rFonts w:ascii="Arial" w:eastAsia="Times New Roman" w:hAnsi="Arial" w:cs="Arial"/>
+          <w:i/>
+          <w:iCs/>
+          <w:color w:val="000000"/>
+          <w:sz w:val="20"/>
+          <w:szCs w:val="20"/>
+          <w:shd w:val="clear" w:color="auto" w:fill="FFFFFF"/>
+          <w:lang w:eastAsia="en-CA"/>
+        </w:rPr>
+        <w:t>RegistrationController</w:t>
+      </w:r>
+      <w:bookmarkEnd w:id="17"/>
+      <w:proofErr w:type="spellEnd"/>
+    </w:p>
+    <w:p>
+      <w:pPr>
+        <w:shd w:val="clear" w:color="auto" w:fill="FFFFFF"/>
+        <w:spacing w:before="100" w:beforeAutospacing="1" w:after="100" w:afterAutospacing="1" w:line="240" w:lineRule="auto"/>
+        <w:ind w:left="1365"/>
+        <w:rPr>
+          <w:rFonts w:ascii="Times New Roman" w:eastAsia="Times New Roman" w:hAnsi="Times New Roman" w:cs="Times New Roman"/>
+          <w:color w:val="000000"/>
+          <w:sz w:val="20"/>
+          <w:szCs w:val="20"/>
+          <w:lang w:eastAsia="en-CA"/>
+        </w:rPr>
+      </w:pPr>
+      <w:r>
+        <w:rPr>
+          <w:rFonts w:ascii="Times New Roman" w:eastAsia="Times New Roman" w:hAnsi="Times New Roman" w:cs="Times New Roman"/>
+          <w:color w:val="000000"/>
+          <w:sz w:val="20"/>
+          <w:szCs w:val="20"/>
+          <w:lang w:eastAsia="en-CA"/>
+        </w:rPr>
+        <w:t xml:space="preserve">This supports the use case allowing a student to register for courses in the current semester. The student can also modify or delete course selections if changes are made within </w:t>
+      </w:r>
+      <w:proofErr w:type="gramStart"/>
+      <w:r>
+        <w:rPr>
+          <w:rFonts w:ascii="Times New Roman" w:eastAsia="Times New Roman" w:hAnsi="Times New Roman" w:cs="Times New Roman"/>
+          <w:color w:val="000000"/>
+          <w:sz w:val="20"/>
+          <w:szCs w:val="20"/>
+          <w:lang w:eastAsia="en-CA"/>
+        </w:rPr>
+        <w:t>the add</w:t>
+      </w:r>
+      <w:proofErr w:type="gramEnd"/>
+      <w:r>
+        <w:rPr>
+          <w:rFonts w:ascii="Times New Roman" w:eastAsia="Times New Roman" w:hAnsi="Times New Roman" w:cs="Times New Roman"/>
+          <w:color w:val="000000"/>
+          <w:sz w:val="20"/>
+          <w:szCs w:val="20"/>
+          <w:lang w:eastAsia="en-CA"/>
+        </w:rPr>
+        <w:t>/drop period at the beginning of the semester.</w:t>
+      </w:r>
+    </w:p>
+    <w:p>
+      <w:pPr>
+        <w:shd w:val="clear" w:color="auto" w:fill="FFFFFF"/>
+        <w:spacing w:before="100" w:beforeAutospacing="1" w:after="100" w:afterAutospacing="1" w:line="240" w:lineRule="auto"/>
+        <w:ind w:left="1365"/>
+        <w:rPr>
+          <w:rFonts w:ascii="Times New Roman" w:eastAsia="Times New Roman" w:hAnsi="Times New Roman" w:cs="Times New Roman"/>
+          <w:color w:val="000000"/>
+          <w:sz w:val="20"/>
+          <w:szCs w:val="20"/>
+          <w:lang w:eastAsia="en-CA"/>
+        </w:rPr>
+      </w:pPr>
+      <w:r>
+        <w:rPr>
+          <w:rFonts w:ascii="Times New Roman" w:eastAsia="Times New Roman" w:hAnsi="Times New Roman" w:cs="Times New Roman"/>
+          <w:color w:val="000000"/>
+          <w:sz w:val="20"/>
+          <w:szCs w:val="20"/>
+          <w:lang w:eastAsia="en-CA"/>
+        </w:rPr>
+        <w:t>Analysis Mechanisms:</w:t>
+      </w:r>
+    </w:p>
+    <w:p>
+      <w:pPr>
+        <w:shd w:val="clear" w:color="auto" w:fill="FFFFFF"/>
+        <w:spacing w:before="100" w:beforeAutospacing="1" w:after="100" w:afterAutospacing="1" w:line="240" w:lineRule="auto"/>
+        <w:ind w:left="1365"/>
+        <w:rPr>
+          <w:rFonts w:ascii="Times New Roman" w:eastAsia="Times New Roman" w:hAnsi="Times New Roman" w:cs="Times New Roman"/>
+          <w:color w:val="000000"/>
+          <w:sz w:val="20"/>
+          <w:szCs w:val="20"/>
+          <w:lang w:eastAsia="en-CA"/>
+        </w:rPr>
+      </w:pPr>
+      <w:r>
+        <w:rPr>
+          <w:rFonts w:ascii="Times New Roman" w:eastAsia="Times New Roman" w:hAnsi="Times New Roman" w:cs="Times New Roman"/>
+          <w:color w:val="000000"/>
+          <w:sz w:val="20"/>
+          <w:szCs w:val="20"/>
+          <w:lang w:eastAsia="en-CA"/>
+        </w:rPr>
+        <w:t>- Distribution</w:t>
+      </w:r>
+    </w:p>
+    <w:p>
+      <w:pPr>
+        <w:shd w:val="clear" w:color="auto" w:fill="FFFFFF"/>
+        <w:spacing w:before="100" w:beforeAutospacing="1" w:after="100" w:afterAutospacing="1" w:line="240" w:lineRule="auto"/>
+        <w:ind w:left="1365"/>
+        <w:rPr>
+          <w:rFonts w:ascii="Times New Roman" w:eastAsia="Times New Roman" w:hAnsi="Times New Roman" w:cs="Times New Roman"/>
+          <w:color w:val="000000"/>
+          <w:sz w:val="20"/>
+          <w:szCs w:val="20"/>
+          <w:lang w:eastAsia="en-CA"/>
+        </w:rPr>
+      </w:pPr>
+      <w:r>
+        <w:rPr>
+          <w:rFonts w:ascii="Times New Roman" w:eastAsia="Times New Roman" w:hAnsi="Times New Roman" w:cs="Times New Roman"/>
+          <w:color w:val="000000"/>
+          <w:sz w:val="20"/>
+          <w:szCs w:val="20"/>
+          <w:lang w:eastAsia="en-CA"/>
+        </w:rPr>
+        <w:t> </w:t>
+      </w:r>
+    </w:p>
+    <w:p>
+      <w:pPr>
+        <w:spacing w:after="100" w:line="240" w:lineRule="auto"/>
+        <w:rPr>
+          <w:rFonts w:ascii="Times New Roman" w:eastAsia="Times New Roman" w:hAnsi="Times New Roman" w:cs="Times New Roman"/>
+          <w:i/>
+          <w:iCs/>
+          <w:color w:val="000000"/>
+          <w:sz w:val="27"/>
+          <w:szCs w:val="27"/>
+          <w:shd w:val="clear" w:color="auto" w:fill="FFFFFF"/>
+          <w:lang w:eastAsia="en-CA"/>
+        </w:rPr>
+      </w:pPr>
+      <w:r>
+        <w:rPr>
+          <w:rFonts w:ascii="Arial" w:eastAsia="Times New Roman" w:hAnsi="Arial" w:cs="Arial"/>
+          <w:i/>
+          <w:iCs/>
+          <w:color w:val="000000"/>
+          <w:sz w:val="20"/>
+          <w:szCs w:val="20"/>
+          <w:shd w:val="clear" w:color="auto" w:fill="FFFFFF"/>
+          <w:lang w:eastAsia="en-CA"/>
+        </w:rPr>
+        <w:t>6.1.5 </w:t>
+      </w:r>
+      <w:bookmarkStart w:id="18" w:name="_Toc447085917"/>
+      <w:proofErr w:type="spellStart"/>
+      <w:r>
+        <w:rPr>
+          <w:rFonts w:ascii="Arial" w:eastAsia="Times New Roman" w:hAnsi="Arial" w:cs="Arial"/>
+          <w:i/>
+          <w:iCs/>
+          <w:color w:val="000000"/>
+          <w:sz w:val="20"/>
+          <w:szCs w:val="20"/>
+          <w:shd w:val="clear" w:color="auto" w:fill="FFFFFF"/>
+          <w:lang w:eastAsia="en-CA"/>
+        </w:rPr>
+        <w:t>StudentApplication</w:t>
+      </w:r>
+      <w:bookmarkEnd w:id="18"/>
+      <w:proofErr w:type="spellEnd"/>
+    </w:p>
+    <w:p>
+      <w:pPr>
+        <w:shd w:val="clear" w:color="auto" w:fill="FFFFFF"/>
+        <w:spacing w:before="100" w:beforeAutospacing="1" w:after="100" w:afterAutospacing="1" w:line="240" w:lineRule="auto"/>
+        <w:ind w:left="1365"/>
+        <w:rPr>
+          <w:rFonts w:ascii="Times New Roman" w:eastAsia="Times New Roman" w:hAnsi="Times New Roman" w:cs="Times New Roman"/>
+          <w:color w:val="000000"/>
+          <w:sz w:val="20"/>
+          <w:szCs w:val="20"/>
+          <w:lang w:eastAsia="en-CA"/>
+        </w:rPr>
+      </w:pPr>
+      <w:proofErr w:type="gramStart"/>
+      <w:r>
+        <w:rPr>
+          <w:rFonts w:ascii="Times New Roman" w:eastAsia="Times New Roman" w:hAnsi="Times New Roman" w:cs="Times New Roman"/>
+          <w:color w:val="000000"/>
+          <w:sz w:val="20"/>
+          <w:szCs w:val="20"/>
+          <w:lang w:eastAsia="en-CA"/>
+        </w:rPr>
+        <w:t>Manages the student functionality, including user interface processing and coordination with the business processes.</w:t>
+      </w:r>
+      <w:proofErr w:type="gramEnd"/>
+    </w:p>
+    <w:p>
+      <w:pPr>
+        <w:shd w:val="clear" w:color="auto" w:fill="FFFFFF"/>
+        <w:spacing w:before="100" w:beforeAutospacing="1" w:after="100" w:afterAutospacing="1" w:line="240" w:lineRule="auto"/>
+        <w:ind w:left="1365"/>
+        <w:rPr>
+          <w:rFonts w:ascii="Times New Roman" w:eastAsia="Times New Roman" w:hAnsi="Times New Roman" w:cs="Times New Roman"/>
+          <w:color w:val="000000"/>
+          <w:sz w:val="20"/>
+          <w:szCs w:val="20"/>
+          <w:lang w:eastAsia="en-CA"/>
+        </w:rPr>
+      </w:pPr>
+      <w:r>
+        <w:rPr>
+          <w:rFonts w:ascii="Times New Roman" w:eastAsia="Times New Roman" w:hAnsi="Times New Roman" w:cs="Times New Roman"/>
+          <w:color w:val="000000"/>
+          <w:sz w:val="20"/>
+          <w:szCs w:val="20"/>
+          <w:lang w:eastAsia="en-CA"/>
+        </w:rPr>
+        <w:t>There is one instance of this process for each student that is currently registering for courses.</w:t>
+      </w:r>
+    </w:p>
+    <w:p>
+      <w:pPr>
+        <w:shd w:val="clear" w:color="auto" w:fill="FFFFFF"/>
+        <w:spacing w:before="100" w:beforeAutospacing="1" w:after="100" w:afterAutospacing="1" w:line="240" w:lineRule="auto"/>
+        <w:ind w:left="1365"/>
+        <w:rPr>
+          <w:rFonts w:ascii="Times New Roman" w:eastAsia="Times New Roman" w:hAnsi="Times New Roman" w:cs="Times New Roman"/>
+          <w:color w:val="000000"/>
+          <w:sz w:val="20"/>
+          <w:szCs w:val="20"/>
+          <w:lang w:eastAsia="en-CA"/>
+        </w:rPr>
+      </w:pPr>
+      <w:r>
+        <w:rPr>
+          <w:rFonts w:ascii="Times New Roman" w:eastAsia="Times New Roman" w:hAnsi="Times New Roman" w:cs="Times New Roman"/>
+          <w:color w:val="000000"/>
+          <w:sz w:val="20"/>
+          <w:szCs w:val="20"/>
+          <w:lang w:eastAsia="en-CA"/>
+        </w:rPr>
+        <w:t> </w:t>
+      </w:r>
+    </w:p>
+    <w:p>
+      <w:pPr>
+        <w:spacing w:after="100" w:line="240" w:lineRule="auto"/>
+        <w:rPr>
+          <w:rFonts w:ascii="Times New Roman" w:eastAsia="Times New Roman" w:hAnsi="Times New Roman" w:cs="Times New Roman"/>
+          <w:i/>
+          <w:iCs/>
+          <w:color w:val="000000"/>
+          <w:sz w:val="27"/>
+          <w:szCs w:val="27"/>
+          <w:shd w:val="clear" w:color="auto" w:fill="FFFFFF"/>
+          <w:lang w:eastAsia="en-CA"/>
+        </w:rPr>
+      </w:pPr>
+      <w:r>
+        <w:rPr>
+          <w:rFonts w:ascii="Arial" w:eastAsia="Times New Roman" w:hAnsi="Arial" w:cs="Arial"/>
+          <w:i/>
+          <w:iCs/>
+          <w:color w:val="000000"/>
+          <w:sz w:val="20"/>
+          <w:szCs w:val="20"/>
+          <w:shd w:val="clear" w:color="auto" w:fill="FFFFFF"/>
+          <w:lang w:eastAsia="en-CA"/>
+        </w:rPr>
+        <w:t>6.1.6 </w:t>
+      </w:r>
+      <w:bookmarkStart w:id="19" w:name="_Toc447085918"/>
+      <w:proofErr w:type="spellStart"/>
+      <w:r>
+        <w:rPr>
+          <w:rFonts w:ascii="Arial" w:eastAsia="Times New Roman" w:hAnsi="Arial" w:cs="Arial"/>
+          <w:i/>
+          <w:iCs/>
+          <w:color w:val="000000"/>
+          <w:sz w:val="20"/>
+          <w:szCs w:val="20"/>
+          <w:shd w:val="clear" w:color="auto" w:fill="FFFFFF"/>
+          <w:lang w:eastAsia="en-CA"/>
+        </w:rPr>
+        <w:t>MainStudentForm</w:t>
+      </w:r>
+      <w:bookmarkEnd w:id="19"/>
+      <w:proofErr w:type="spellEnd"/>
+    </w:p>
+    <w:p>
+      <w:pPr>
+        <w:shd w:val="clear" w:color="auto" w:fill="FFFFFF"/>
+        <w:spacing w:before="100" w:beforeAutospacing="1" w:after="100" w:afterAutospacing="1" w:line="240" w:lineRule="auto"/>
+        <w:ind w:left="1365"/>
+        <w:rPr>
+          <w:rFonts w:ascii="Times New Roman" w:eastAsia="Times New Roman" w:hAnsi="Times New Roman" w:cs="Times New Roman"/>
+          <w:color w:val="000000"/>
+          <w:sz w:val="20"/>
+          <w:szCs w:val="20"/>
+          <w:lang w:eastAsia="en-CA"/>
+        </w:rPr>
+      </w:pPr>
+      <w:proofErr w:type="gramStart"/>
+      <w:r>
+        <w:rPr>
+          <w:rFonts w:ascii="Times New Roman" w:eastAsia="Times New Roman" w:hAnsi="Times New Roman" w:cs="Times New Roman"/>
+          <w:color w:val="000000"/>
+          <w:sz w:val="20"/>
+          <w:szCs w:val="20"/>
+          <w:lang w:eastAsia="en-CA"/>
+        </w:rPr>
+        <w:t>Controls the interface of the Student application.</w:t>
+      </w:r>
+      <w:proofErr w:type="gramEnd"/>
+      <w:r>
+        <w:rPr>
+          <w:rFonts w:ascii="Times New Roman" w:eastAsia="Times New Roman" w:hAnsi="Times New Roman" w:cs="Times New Roman"/>
+          <w:color w:val="000000"/>
+          <w:sz w:val="20"/>
+          <w:szCs w:val="20"/>
+          <w:lang w:eastAsia="en-CA"/>
+        </w:rPr>
+        <w:t xml:space="preserve"> </w:t>
+      </w:r>
+      <w:proofErr w:type="gramStart"/>
+      <w:r>
+        <w:rPr>
+          <w:rFonts w:ascii="Times New Roman" w:eastAsia="Times New Roman" w:hAnsi="Times New Roman" w:cs="Times New Roman"/>
+          <w:color w:val="000000"/>
+          <w:sz w:val="20"/>
+          <w:szCs w:val="20"/>
+          <w:lang w:eastAsia="en-CA"/>
+        </w:rPr>
+        <w:t>Controls the family of forms that the Student uses.</w:t>
+      </w:r>
+      <w:proofErr w:type="gramEnd"/>
+    </w:p>
+    <w:p>
+      <w:pPr>
+        <w:shd w:val="clear" w:color="auto" w:fill="FFFFFF"/>
+        <w:spacing w:before="100" w:beforeAutospacing="1" w:after="100" w:afterAutospacing="1" w:line="240" w:lineRule="auto"/>
+        <w:ind w:left="1365"/>
+        <w:rPr>
+          <w:rFonts w:ascii="Times New Roman" w:eastAsia="Times New Roman" w:hAnsi="Times New Roman" w:cs="Times New Roman"/>
+          <w:color w:val="000000"/>
+          <w:sz w:val="20"/>
+          <w:szCs w:val="20"/>
+          <w:lang w:eastAsia="en-CA"/>
+        </w:rPr>
+      </w:pPr>
+      <w:r>
+        <w:rPr>
+          <w:rFonts w:ascii="Times New Roman" w:eastAsia="Times New Roman" w:hAnsi="Times New Roman" w:cs="Times New Roman"/>
+          <w:color w:val="000000"/>
+          <w:sz w:val="20"/>
+          <w:szCs w:val="20"/>
+          <w:lang w:eastAsia="en-CA"/>
+        </w:rPr>
+        <w:t> </w:t>
+      </w:r>
+    </w:p>
+    <w:p>
+      <w:pPr>
+        <w:spacing w:after="100" w:line="240" w:lineRule="auto"/>
+        <w:rPr>
+          <w:rFonts w:ascii="Times New Roman" w:eastAsia="Times New Roman" w:hAnsi="Times New Roman" w:cs="Times New Roman"/>
+          <w:i/>
+          <w:iCs/>
+          <w:color w:val="000000"/>
+          <w:sz w:val="27"/>
+          <w:szCs w:val="27"/>
+          <w:shd w:val="clear" w:color="auto" w:fill="FFFFFF"/>
+          <w:lang w:eastAsia="en-CA"/>
+        </w:rPr>
+      </w:pPr>
+      <w:r>
+        <w:rPr>
+          <w:rFonts w:ascii="Arial" w:eastAsia="Times New Roman" w:hAnsi="Arial" w:cs="Arial"/>
+          <w:i/>
+          <w:iCs/>
+          <w:color w:val="000000"/>
+          <w:sz w:val="20"/>
+          <w:szCs w:val="20"/>
+          <w:shd w:val="clear" w:color="auto" w:fill="FFFFFF"/>
+          <w:lang w:eastAsia="en-CA"/>
+        </w:rPr>
+        <w:t>6.1.7 </w:t>
+      </w:r>
+      <w:bookmarkStart w:id="20" w:name="_Toc447085919"/>
+      <w:proofErr w:type="spellStart"/>
+      <w:r>
+        <w:rPr>
+          <w:rFonts w:ascii="Arial" w:eastAsia="Times New Roman" w:hAnsi="Arial" w:cs="Arial"/>
+          <w:i/>
+          <w:iCs/>
+          <w:color w:val="000000"/>
+          <w:sz w:val="20"/>
+          <w:szCs w:val="20"/>
+          <w:shd w:val="clear" w:color="auto" w:fill="FFFFFF"/>
+          <w:lang w:eastAsia="en-CA"/>
+        </w:rPr>
+        <w:t>BillingSystemAccess</w:t>
+      </w:r>
+      <w:bookmarkEnd w:id="20"/>
+      <w:proofErr w:type="spellEnd"/>
+    </w:p>
+    <w:p>
+      <w:pPr>
+        <w:shd w:val="clear" w:color="auto" w:fill="FFFFFF"/>
+        <w:spacing w:before="100" w:beforeAutospacing="1" w:after="100" w:afterAutospacing="1" w:line="240" w:lineRule="auto"/>
+        <w:ind w:left="1365"/>
+        <w:rPr>
+          <w:rFonts w:ascii="Times New Roman" w:eastAsia="Times New Roman" w:hAnsi="Times New Roman" w:cs="Times New Roman"/>
+          <w:color w:val="000000"/>
+          <w:sz w:val="20"/>
+          <w:szCs w:val="20"/>
+          <w:lang w:eastAsia="en-CA"/>
+        </w:rPr>
+      </w:pPr>
+      <w:r>
+        <w:rPr>
+          <w:rFonts w:ascii="Times New Roman" w:eastAsia="Times New Roman" w:hAnsi="Times New Roman" w:cs="Times New Roman"/>
+          <w:color w:val="000000"/>
+          <w:sz w:val="20"/>
+          <w:szCs w:val="20"/>
+          <w:lang w:eastAsia="en-CA"/>
+        </w:rPr>
+        <w:t>This process communicates with the external Billing</w:t>
+      </w:r>
+      <w:proofErr w:type="gramStart"/>
+      <w:r>
+        <w:rPr>
+          <w:rFonts w:ascii="Times New Roman" w:eastAsia="Times New Roman" w:hAnsi="Times New Roman" w:cs="Times New Roman"/>
+          <w:color w:val="000000"/>
+          <w:sz w:val="20"/>
+          <w:szCs w:val="20"/>
+          <w:lang w:eastAsia="en-CA"/>
+        </w:rPr>
+        <w:t>  System</w:t>
+      </w:r>
+      <w:proofErr w:type="gramEnd"/>
+      <w:r>
+        <w:rPr>
+          <w:rFonts w:ascii="Times New Roman" w:eastAsia="Times New Roman" w:hAnsi="Times New Roman" w:cs="Times New Roman"/>
+          <w:color w:val="000000"/>
+          <w:sz w:val="20"/>
+          <w:szCs w:val="20"/>
+          <w:lang w:eastAsia="en-CA"/>
+        </w:rPr>
+        <w:t xml:space="preserve"> to initiate student billing.</w:t>
+      </w:r>
+    </w:p>
+    <w:p>
+      <w:pPr>
+        <w:shd w:val="clear" w:color="auto" w:fill="FFFFFF"/>
+        <w:spacing w:before="100" w:beforeAutospacing="1" w:after="100" w:afterAutospacing="1" w:line="240" w:lineRule="auto"/>
+        <w:ind w:left="1365"/>
+        <w:rPr>
+          <w:rFonts w:ascii="Times New Roman" w:eastAsia="Times New Roman" w:hAnsi="Times New Roman" w:cs="Times New Roman"/>
+          <w:color w:val="000000"/>
+          <w:sz w:val="20"/>
+          <w:szCs w:val="20"/>
+          <w:lang w:eastAsia="en-CA"/>
+        </w:rPr>
+      </w:pPr>
+      <w:r>
+        <w:rPr>
+          <w:rFonts w:ascii="Times New Roman" w:eastAsia="Times New Roman" w:hAnsi="Times New Roman" w:cs="Times New Roman"/>
+          <w:color w:val="000000"/>
+          <w:sz w:val="20"/>
+          <w:szCs w:val="20"/>
+          <w:lang w:eastAsia="en-CA"/>
+        </w:rPr>
+        <w:lastRenderedPageBreak/>
+        <w:t> </w:t>
+      </w:r>
+    </w:p>
+    <w:p>
+      <w:pPr>
+        <w:spacing w:after="100" w:line="240" w:lineRule="auto"/>
+        <w:rPr>
+          <w:rFonts w:ascii="Times New Roman" w:eastAsia="Times New Roman" w:hAnsi="Times New Roman" w:cs="Times New Roman"/>
+          <w:i/>
+          <w:iCs/>
+          <w:color w:val="000000"/>
+          <w:sz w:val="27"/>
+          <w:szCs w:val="27"/>
+          <w:shd w:val="clear" w:color="auto" w:fill="FFFFFF"/>
+          <w:lang w:eastAsia="en-CA"/>
+        </w:rPr>
+      </w:pPr>
+      <w:r>
+        <w:rPr>
+          <w:rFonts w:ascii="Arial" w:eastAsia="Times New Roman" w:hAnsi="Arial" w:cs="Arial"/>
+          <w:i/>
+          <w:iCs/>
+          <w:color w:val="000000"/>
+          <w:sz w:val="20"/>
+          <w:szCs w:val="20"/>
+          <w:shd w:val="clear" w:color="auto" w:fill="FFFFFF"/>
+          <w:lang w:eastAsia="en-CA"/>
+        </w:rPr>
+        <w:t>6.1.8 </w:t>
+      </w:r>
+      <w:bookmarkStart w:id="21" w:name="_Toc447085920"/>
+      <w:proofErr w:type="spellStart"/>
+      <w:r>
+        <w:rPr>
+          <w:rFonts w:ascii="Arial" w:eastAsia="Times New Roman" w:hAnsi="Arial" w:cs="Arial"/>
+          <w:i/>
+          <w:iCs/>
+          <w:color w:val="000000"/>
+          <w:sz w:val="20"/>
+          <w:szCs w:val="20"/>
+          <w:shd w:val="clear" w:color="auto" w:fill="FFFFFF"/>
+          <w:lang w:eastAsia="en-CA"/>
+        </w:rPr>
+        <w:t>CloseRegistrationProcess</w:t>
+      </w:r>
+      <w:bookmarkEnd w:id="21"/>
+      <w:proofErr w:type="spellEnd"/>
+    </w:p>
+    <w:p>
+      <w:pPr>
+        <w:shd w:val="clear" w:color="auto" w:fill="FFFFFF"/>
+        <w:spacing w:before="100" w:beforeAutospacing="1" w:after="100" w:afterAutospacing="1" w:line="240" w:lineRule="auto"/>
+        <w:ind w:left="1365"/>
+        <w:rPr>
+          <w:rFonts w:ascii="Times New Roman" w:eastAsia="Times New Roman" w:hAnsi="Times New Roman" w:cs="Times New Roman"/>
+          <w:color w:val="000000"/>
+          <w:sz w:val="20"/>
+          <w:szCs w:val="20"/>
+          <w:lang w:eastAsia="en-CA"/>
+        </w:rPr>
+      </w:pPr>
+      <w:r>
+        <w:rPr>
+          <w:rFonts w:ascii="Times New Roman" w:eastAsia="Times New Roman" w:hAnsi="Times New Roman" w:cs="Times New Roman"/>
+          <w:color w:val="000000"/>
+          <w:sz w:val="20"/>
+          <w:szCs w:val="20"/>
+          <w:lang w:eastAsia="en-CA"/>
+        </w:rPr>
+        <w:t>The Close Registration process is initiated at the end of the registration time period. This process communicates with the process controlling access to the Billing</w:t>
+      </w:r>
+      <w:proofErr w:type="gramStart"/>
+      <w:r>
+        <w:rPr>
+          <w:rFonts w:ascii="Times New Roman" w:eastAsia="Times New Roman" w:hAnsi="Times New Roman" w:cs="Times New Roman"/>
+          <w:color w:val="000000"/>
+          <w:sz w:val="20"/>
+          <w:szCs w:val="20"/>
+          <w:lang w:eastAsia="en-CA"/>
+        </w:rPr>
+        <w:t>  System</w:t>
+      </w:r>
+      <w:proofErr w:type="gramEnd"/>
+      <w:r>
+        <w:rPr>
+          <w:rFonts w:ascii="Times New Roman" w:eastAsia="Times New Roman" w:hAnsi="Times New Roman" w:cs="Times New Roman"/>
+          <w:color w:val="000000"/>
+          <w:sz w:val="20"/>
+          <w:szCs w:val="20"/>
+          <w:lang w:eastAsia="en-CA"/>
+        </w:rPr>
+        <w:t>.</w:t>
+      </w:r>
+    </w:p>
+    <w:p>
+      <w:pPr>
+        <w:shd w:val="clear" w:color="auto" w:fill="FFFFFF"/>
+        <w:spacing w:before="100" w:beforeAutospacing="1" w:after="100" w:afterAutospacing="1" w:line="240" w:lineRule="auto"/>
+        <w:ind w:left="1365"/>
+        <w:rPr>
+          <w:rFonts w:ascii="Times New Roman" w:eastAsia="Times New Roman" w:hAnsi="Times New Roman" w:cs="Times New Roman"/>
+          <w:color w:val="000000"/>
+          <w:sz w:val="20"/>
+          <w:szCs w:val="20"/>
+          <w:lang w:eastAsia="en-CA"/>
+        </w:rPr>
+      </w:pPr>
+      <w:r>
+        <w:rPr>
+          <w:rFonts w:ascii="Times New Roman" w:eastAsia="Times New Roman" w:hAnsi="Times New Roman" w:cs="Times New Roman"/>
+          <w:color w:val="000000"/>
+          <w:sz w:val="20"/>
+          <w:szCs w:val="20"/>
+          <w:lang w:eastAsia="en-CA"/>
+        </w:rPr>
+        <w:t> </w:t>
+      </w:r>
+    </w:p>
+    <w:p>
+      <w:pPr>
+        <w:spacing w:after="100" w:line="240" w:lineRule="auto"/>
+        <w:rPr>
+          <w:rFonts w:ascii="Times New Roman" w:eastAsia="Times New Roman" w:hAnsi="Times New Roman" w:cs="Times New Roman"/>
+          <w:i/>
+          <w:iCs/>
+          <w:color w:val="000000"/>
+          <w:sz w:val="27"/>
+          <w:szCs w:val="27"/>
+          <w:shd w:val="clear" w:color="auto" w:fill="FFFFFF"/>
+          <w:lang w:eastAsia="en-CA"/>
+        </w:rPr>
+      </w:pPr>
+      <w:r>
+        <w:rPr>
+          <w:rFonts w:ascii="Arial" w:eastAsia="Times New Roman" w:hAnsi="Arial" w:cs="Arial"/>
+          <w:i/>
+          <w:iCs/>
+          <w:color w:val="000000"/>
+          <w:sz w:val="20"/>
+          <w:szCs w:val="20"/>
+          <w:shd w:val="clear" w:color="auto" w:fill="FFFFFF"/>
+          <w:lang w:eastAsia="en-CA"/>
+        </w:rPr>
+        <w:t>6.1.9 </w:t>
+      </w:r>
+      <w:bookmarkStart w:id="22" w:name="_Toc447085921"/>
+      <w:proofErr w:type="spellStart"/>
+      <w:r>
+        <w:rPr>
+          <w:rFonts w:ascii="Arial" w:eastAsia="Times New Roman" w:hAnsi="Arial" w:cs="Arial"/>
+          <w:i/>
+          <w:iCs/>
+          <w:color w:val="000000"/>
+          <w:sz w:val="20"/>
+          <w:szCs w:val="20"/>
+          <w:shd w:val="clear" w:color="auto" w:fill="FFFFFF"/>
+          <w:lang w:eastAsia="en-CA"/>
+        </w:rPr>
+        <w:t>BillingSystem</w:t>
+      </w:r>
+      <w:bookmarkEnd w:id="22"/>
+      <w:proofErr w:type="spellEnd"/>
+    </w:p>
+    <w:p>
+      <w:pPr>
+        <w:shd w:val="clear" w:color="auto" w:fill="FFFFFF"/>
+        <w:spacing w:before="100" w:beforeAutospacing="1" w:after="100" w:afterAutospacing="1" w:line="240" w:lineRule="auto"/>
+        <w:ind w:left="1365"/>
+        <w:rPr>
+          <w:rFonts w:ascii="Times New Roman" w:eastAsia="Times New Roman" w:hAnsi="Times New Roman" w:cs="Times New Roman"/>
+          <w:color w:val="000000"/>
+          <w:sz w:val="20"/>
+          <w:szCs w:val="20"/>
+          <w:lang w:eastAsia="en-CA"/>
+        </w:rPr>
+      </w:pPr>
+      <w:r>
+        <w:rPr>
+          <w:rFonts w:ascii="Times New Roman" w:eastAsia="Times New Roman" w:hAnsi="Times New Roman" w:cs="Times New Roman"/>
+          <w:color w:val="000000"/>
+          <w:sz w:val="20"/>
+          <w:szCs w:val="20"/>
+          <w:lang w:eastAsia="en-CA"/>
+        </w:rPr>
+        <w:t>The Billing System supports the submitting of student bills for the courses registered for by the student for the current semester.</w:t>
+      </w:r>
+    </w:p>
+    <w:p>
+      <w:pPr>
+        <w:shd w:val="clear" w:color="auto" w:fill="FFFFFF"/>
+        <w:spacing w:before="100" w:beforeAutospacing="1" w:after="100" w:afterAutospacing="1" w:line="240" w:lineRule="auto"/>
+        <w:ind w:left="1365"/>
+        <w:rPr>
+          <w:rFonts w:ascii="Times New Roman" w:eastAsia="Times New Roman" w:hAnsi="Times New Roman" w:cs="Times New Roman"/>
+          <w:color w:val="000000"/>
+          <w:sz w:val="20"/>
+          <w:szCs w:val="20"/>
+          <w:lang w:eastAsia="en-CA"/>
+        </w:rPr>
+      </w:pPr>
+      <w:r>
+        <w:rPr>
+          <w:rFonts w:ascii="Times New Roman" w:eastAsia="Times New Roman" w:hAnsi="Times New Roman" w:cs="Times New Roman"/>
+          <w:color w:val="000000"/>
+          <w:sz w:val="20"/>
+          <w:szCs w:val="20"/>
+          <w:lang w:eastAsia="en-CA"/>
+        </w:rPr>
+        <w:t>Analysis Mechanisms:</w:t>
+      </w:r>
+    </w:p>
+    <w:p>
+      <w:pPr>
+        <w:shd w:val="clear" w:color="auto" w:fill="FFFFFF"/>
+        <w:spacing w:before="100" w:beforeAutospacing="1" w:after="100" w:afterAutospacing="1" w:line="240" w:lineRule="auto"/>
+        <w:ind w:left="1365"/>
+        <w:rPr>
+          <w:rFonts w:ascii="Times New Roman" w:eastAsia="Times New Roman" w:hAnsi="Times New Roman" w:cs="Times New Roman"/>
+          <w:color w:val="000000"/>
+          <w:sz w:val="20"/>
+          <w:szCs w:val="20"/>
+          <w:lang w:eastAsia="en-CA"/>
+        </w:rPr>
+      </w:pPr>
+      <w:r>
+        <w:rPr>
+          <w:rFonts w:ascii="Times New Roman" w:eastAsia="Times New Roman" w:hAnsi="Times New Roman" w:cs="Times New Roman"/>
+          <w:color w:val="000000"/>
+          <w:sz w:val="20"/>
+          <w:szCs w:val="20"/>
+          <w:lang w:eastAsia="en-CA"/>
+        </w:rPr>
+        <w:t>- Legacy Interface</w:t>
+      </w:r>
+    </w:p>
+    <w:p>
+      <w:pPr>
+        <w:shd w:val="clear" w:color="auto" w:fill="FFFFFF"/>
+        <w:spacing w:before="100" w:beforeAutospacing="1" w:after="100" w:afterAutospacing="1" w:line="240" w:lineRule="auto"/>
+        <w:ind w:left="1365"/>
+        <w:rPr>
+          <w:rFonts w:ascii="Times New Roman" w:eastAsia="Times New Roman" w:hAnsi="Times New Roman" w:cs="Times New Roman"/>
+          <w:color w:val="000000"/>
+          <w:sz w:val="20"/>
+          <w:szCs w:val="20"/>
+          <w:lang w:eastAsia="en-CA"/>
+        </w:rPr>
+      </w:pPr>
+      <w:r>
+        <w:rPr>
+          <w:rFonts w:ascii="Times New Roman" w:eastAsia="Times New Roman" w:hAnsi="Times New Roman" w:cs="Times New Roman"/>
+          <w:color w:val="000000"/>
+          <w:sz w:val="20"/>
+          <w:szCs w:val="20"/>
+          <w:lang w:eastAsia="en-CA"/>
+        </w:rPr>
+        <w:t> </w:t>
+      </w:r>
+    </w:p>
+    <w:p>
+      <w:pPr>
+        <w:spacing w:after="100" w:line="240" w:lineRule="auto"/>
+        <w:rPr>
+          <w:rFonts w:ascii="Times New Roman" w:eastAsia="Times New Roman" w:hAnsi="Times New Roman" w:cs="Times New Roman"/>
+          <w:i/>
+          <w:iCs/>
+          <w:color w:val="000000"/>
+          <w:sz w:val="27"/>
+          <w:szCs w:val="27"/>
+          <w:shd w:val="clear" w:color="auto" w:fill="FFFFFF"/>
+          <w:lang w:eastAsia="en-CA"/>
+        </w:rPr>
+      </w:pPr>
+      <w:r>
+        <w:rPr>
+          <w:rFonts w:ascii="Arial" w:eastAsia="Times New Roman" w:hAnsi="Arial" w:cs="Arial"/>
+          <w:i/>
+          <w:iCs/>
+          <w:color w:val="000000"/>
+          <w:sz w:val="20"/>
+          <w:szCs w:val="20"/>
+          <w:shd w:val="clear" w:color="auto" w:fill="FFFFFF"/>
+          <w:lang w:eastAsia="en-CA"/>
+        </w:rPr>
+        <w:t>6.1.10 </w:t>
+      </w:r>
+      <w:bookmarkStart w:id="23" w:name="_Toc447085922"/>
+      <w:proofErr w:type="spellStart"/>
+      <w:r>
+        <w:rPr>
+          <w:rFonts w:ascii="Arial" w:eastAsia="Times New Roman" w:hAnsi="Arial" w:cs="Arial"/>
+          <w:i/>
+          <w:iCs/>
+          <w:color w:val="000000"/>
+          <w:sz w:val="20"/>
+          <w:szCs w:val="20"/>
+          <w:shd w:val="clear" w:color="auto" w:fill="FFFFFF"/>
+          <w:lang w:eastAsia="en-CA"/>
+        </w:rPr>
+        <w:t>CloseRegistrationController</w:t>
+      </w:r>
+      <w:bookmarkEnd w:id="23"/>
+      <w:proofErr w:type="spellEnd"/>
+    </w:p>
+    <w:p>
+      <w:pPr>
+        <w:shd w:val="clear" w:color="auto" w:fill="FFFFFF"/>
+        <w:spacing w:before="100" w:beforeAutospacing="1" w:after="100" w:afterAutospacing="1" w:line="240" w:lineRule="auto"/>
+        <w:ind w:left="1020"/>
+        <w:rPr>
+          <w:rFonts w:ascii="Times New Roman" w:eastAsia="Times New Roman" w:hAnsi="Times New Roman" w:cs="Times New Roman"/>
+          <w:color w:val="000000"/>
+          <w:sz w:val="20"/>
+          <w:szCs w:val="20"/>
+          <w:lang w:eastAsia="en-CA"/>
+        </w:rPr>
+      </w:pPr>
+      <w:r>
+        <w:rPr>
+          <w:rFonts w:ascii="Times New Roman" w:eastAsia="Times New Roman" w:hAnsi="Times New Roman" w:cs="Times New Roman"/>
+          <w:color w:val="000000"/>
+          <w:sz w:val="20"/>
+          <w:szCs w:val="20"/>
+          <w:lang w:eastAsia="en-CA"/>
+        </w:rPr>
+        <w:t>The Close Registration Controller controls access to the Billing</w:t>
+      </w:r>
+      <w:proofErr w:type="gramStart"/>
+      <w:r>
+        <w:rPr>
+          <w:rFonts w:ascii="Times New Roman" w:eastAsia="Times New Roman" w:hAnsi="Times New Roman" w:cs="Times New Roman"/>
+          <w:color w:val="000000"/>
+          <w:sz w:val="20"/>
+          <w:szCs w:val="20"/>
+          <w:lang w:eastAsia="en-CA"/>
+        </w:rPr>
+        <w:t>  System</w:t>
+      </w:r>
+      <w:proofErr w:type="gramEnd"/>
+      <w:r>
+        <w:rPr>
+          <w:rFonts w:ascii="Times New Roman" w:eastAsia="Times New Roman" w:hAnsi="Times New Roman" w:cs="Times New Roman"/>
+          <w:color w:val="000000"/>
+          <w:sz w:val="20"/>
+          <w:szCs w:val="20"/>
+          <w:lang w:eastAsia="en-CA"/>
+        </w:rPr>
+        <w:t>.</w:t>
+      </w:r>
+    </w:p>
+    <w:p>
+      <w:pPr>
+        <w:shd w:val="clear" w:color="auto" w:fill="FFFFFF"/>
+        <w:spacing w:before="100" w:beforeAutospacing="1" w:after="100" w:afterAutospacing="1" w:line="240" w:lineRule="auto"/>
+        <w:ind w:left="1020"/>
+        <w:rPr>
+          <w:rFonts w:ascii="Times New Roman" w:eastAsia="Times New Roman" w:hAnsi="Times New Roman" w:cs="Times New Roman"/>
+          <w:color w:val="000000"/>
+          <w:sz w:val="20"/>
+          <w:szCs w:val="20"/>
+          <w:lang w:eastAsia="en-CA"/>
+        </w:rPr>
+      </w:pPr>
+      <w:r>
+        <w:rPr>
+          <w:rFonts w:ascii="Times New Roman" w:eastAsia="Times New Roman" w:hAnsi="Times New Roman" w:cs="Times New Roman"/>
+          <w:color w:val="000000"/>
+          <w:sz w:val="20"/>
+          <w:szCs w:val="20"/>
+          <w:lang w:eastAsia="en-CA"/>
+        </w:rPr>
+        <w:t>Analysis Mechanisms:</w:t>
+      </w:r>
+    </w:p>
+    <w:p>
+      <w:pPr>
+        <w:shd w:val="clear" w:color="auto" w:fill="FFFFFF"/>
+        <w:spacing w:before="100" w:beforeAutospacing="1" w:after="100" w:afterAutospacing="1" w:line="240" w:lineRule="auto"/>
+        <w:ind w:left="1020"/>
+        <w:rPr>
+          <w:rFonts w:ascii="Times New Roman" w:eastAsia="Times New Roman" w:hAnsi="Times New Roman" w:cs="Times New Roman"/>
+          <w:color w:val="000000"/>
+          <w:sz w:val="20"/>
+          <w:szCs w:val="20"/>
+          <w:lang w:eastAsia="en-CA"/>
+        </w:rPr>
+      </w:pPr>
+      <w:r>
+        <w:rPr>
+          <w:rFonts w:ascii="Times New Roman" w:eastAsia="Times New Roman" w:hAnsi="Times New Roman" w:cs="Times New Roman"/>
+          <w:color w:val="000000"/>
+          <w:sz w:val="20"/>
+          <w:szCs w:val="20"/>
+          <w:lang w:eastAsia="en-CA"/>
+        </w:rPr>
+        <w:t>- Distribution</w:t>
+      </w:r>
+    </w:p>
+    <w:p>
+      <w:pPr>
+        <w:shd w:val="clear" w:color="auto" w:fill="FFFFFF"/>
+        <w:spacing w:before="100" w:beforeAutospacing="1" w:after="100" w:afterAutospacing="1" w:line="240" w:lineRule="auto"/>
+        <w:ind w:left="1020"/>
+        <w:rPr>
+          <w:rFonts w:ascii="Times New Roman" w:eastAsia="Times New Roman" w:hAnsi="Times New Roman" w:cs="Times New Roman"/>
+          <w:color w:val="000000"/>
+          <w:sz w:val="20"/>
+          <w:szCs w:val="20"/>
+          <w:lang w:eastAsia="en-CA"/>
+        </w:rPr>
+      </w:pPr>
+      <w:r>
+        <w:rPr>
+          <w:rFonts w:ascii="Times New Roman" w:eastAsia="Times New Roman" w:hAnsi="Times New Roman" w:cs="Times New Roman"/>
+          <w:color w:val="000000"/>
+          <w:sz w:val="20"/>
+          <w:szCs w:val="20"/>
+          <w:lang w:eastAsia="en-CA"/>
+        </w:rPr>
+        <w:t> </w:t>
+      </w:r>
+    </w:p>
+    <w:p>
+      <w:pPr>
+        <w:shd w:val="clear" w:color="auto" w:fill="FFFFFF"/>
+        <w:spacing w:before="100" w:beforeAutospacing="1" w:after="100" w:afterAutospacing="1" w:line="240" w:lineRule="auto"/>
+        <w:ind w:left="1365"/>
+        <w:rPr>
+          <w:rFonts w:ascii="Times New Roman" w:eastAsia="Times New Roman" w:hAnsi="Times New Roman" w:cs="Times New Roman"/>
+          <w:color w:val="000000"/>
+          <w:sz w:val="20"/>
+          <w:szCs w:val="20"/>
+          <w:lang w:eastAsia="en-CA"/>
+        </w:rPr>
+      </w:pPr>
+      <w:r>
+        <w:rPr>
+          <w:rFonts w:ascii="Times New Roman" w:eastAsia="Times New Roman" w:hAnsi="Times New Roman" w:cs="Times New Roman"/>
+          <w:color w:val="000000"/>
+          <w:sz w:val="20"/>
+          <w:szCs w:val="20"/>
+          <w:lang w:eastAsia="en-CA"/>
+        </w:rPr>
+        <w:t> </w:t>
+      </w:r>
+    </w:p>
+    <w:p>
+      <w:pPr>
+        <w:shd w:val="clear" w:color="auto" w:fill="FFFFFF"/>
+        <w:spacing w:before="100" w:beforeAutospacing="1" w:after="100" w:afterAutospacing="1" w:line="240" w:lineRule="auto"/>
+        <w:rPr>
+          <w:rFonts w:ascii="Times New Roman" w:eastAsia="Times New Roman" w:hAnsi="Times New Roman" w:cs="Times New Roman"/>
+          <w:color w:val="000000"/>
+          <w:sz w:val="27"/>
+          <w:szCs w:val="27"/>
+          <w:lang w:eastAsia="en-CA"/>
+        </w:rPr>
+      </w:pPr>
+      <w:r>
+        <w:rPr>
+          <w:rFonts w:ascii="Arial" w:eastAsia="Times New Roman" w:hAnsi="Arial" w:cs="Arial"/>
+          <w:b/>
+          <w:bCs/>
+          <w:color w:val="000000"/>
+          <w:sz w:val="27"/>
+          <w:szCs w:val="27"/>
+          <w:lang w:eastAsia="en-CA"/>
+        </w:rPr>
+        <w:t>7.  </w:t>
+      </w:r>
+      <w:bookmarkStart w:id="24" w:name="Deployment_View"/>
+      <w:r>
+        <w:rPr>
+          <w:rFonts w:ascii="Arial" w:eastAsia="Times New Roman" w:hAnsi="Arial" w:cs="Arial"/>
+          <w:b/>
+          <w:bCs/>
+          <w:color w:val="000000"/>
+          <w:sz w:val="27"/>
+          <w:szCs w:val="27"/>
+          <w:lang w:eastAsia="en-CA"/>
+        </w:rPr>
+        <w:t>Deployment View</w:t>
+      </w:r>
+      <w:bookmarkEnd w:id="24"/>
+      <w:r>
+        <w:rPr>
+          <w:rFonts w:ascii="Arial" w:eastAsia="Times New Roman" w:hAnsi="Arial" w:cs="Arial"/>
+          <w:b/>
+          <w:bCs/>
+          <w:color w:val="000000"/>
+          <w:sz w:val="27"/>
+          <w:szCs w:val="27"/>
+          <w:lang w:eastAsia="en-CA"/>
+        </w:rPr>
+        <w:t> </w:t>
+      </w:r>
+    </w:p>
+    <w:p>
+      <w:pPr>
+        <w:shd w:val="clear" w:color="auto" w:fill="FFFFFF"/>
+        <w:spacing w:before="100" w:beforeAutospacing="1" w:after="100" w:afterAutospacing="1" w:line="240" w:lineRule="auto"/>
+        <w:ind w:left="675"/>
+        <w:rPr>
+          <w:rFonts w:ascii="Times New Roman" w:eastAsia="Times New Roman" w:hAnsi="Times New Roman" w:cs="Times New Roman"/>
+          <w:color w:val="000000"/>
+          <w:sz w:val="20"/>
+          <w:szCs w:val="20"/>
+          <w:lang w:eastAsia="en-CA"/>
+        </w:rPr>
+      </w:pPr>
+      <w:r>
+        <w:rPr>
+          <w:rFonts w:ascii="Times New Roman" w:eastAsia="Times New Roman" w:hAnsi="Times New Roman" w:cs="Times New Roman"/>
+          <w:color w:val="000000"/>
+          <w:sz w:val="20"/>
+          <w:szCs w:val="20"/>
+          <w:lang w:eastAsia="en-CA"/>
+        </w:rPr>
+        <w:t xml:space="preserve">A description of the deployment view of the architecture </w:t>
+      </w:r>
+      <w:proofErr w:type="gramStart"/>
+      <w:r>
+        <w:rPr>
+          <w:rFonts w:ascii="Times New Roman" w:eastAsia="Times New Roman" w:hAnsi="Times New Roman" w:cs="Times New Roman"/>
+          <w:color w:val="000000"/>
+          <w:sz w:val="20"/>
+          <w:szCs w:val="20"/>
+          <w:lang w:eastAsia="en-CA"/>
+        </w:rPr>
+        <w:t>Describes</w:t>
+      </w:r>
+      <w:proofErr w:type="gramEnd"/>
+      <w:r>
+        <w:rPr>
+          <w:rFonts w:ascii="Times New Roman" w:eastAsia="Times New Roman" w:hAnsi="Times New Roman" w:cs="Times New Roman"/>
+          <w:color w:val="000000"/>
+          <w:sz w:val="20"/>
+          <w:szCs w:val="20"/>
+          <w:lang w:eastAsia="en-CA"/>
+        </w:rPr>
+        <w:t xml:space="preserve"> the various physical nodes for the most typical platform configurations. Also describes the allocation of tasks (from the Process View) to the physical nodes.</w:t>
+      </w:r>
+    </w:p>
+    <w:p>
+      <w:pPr>
+        <w:shd w:val="clear" w:color="auto" w:fill="FFFFFF"/>
+        <w:spacing w:before="100" w:beforeAutospacing="1" w:after="100" w:afterAutospacing="1" w:line="240" w:lineRule="auto"/>
+        <w:ind w:left="675"/>
+        <w:rPr>
+          <w:rFonts w:ascii="Times New Roman" w:eastAsia="Times New Roman" w:hAnsi="Times New Roman" w:cs="Times New Roman"/>
+          <w:color w:val="000000"/>
+          <w:sz w:val="20"/>
+          <w:szCs w:val="20"/>
+          <w:lang w:eastAsia="en-CA"/>
+        </w:rPr>
+      </w:pPr>
+      <w:r>
+        <w:rPr>
+          <w:rFonts w:ascii="Times New Roman" w:eastAsia="Times New Roman" w:hAnsi="Times New Roman" w:cs="Times New Roman"/>
+          <w:color w:val="000000"/>
+          <w:sz w:val="20"/>
+          <w:szCs w:val="20"/>
+          <w:lang w:eastAsia="en-CA"/>
+        </w:rPr>
+        <w:t>This section is organized by physical network configuration; each such configuration is illustrated by a deployment diagram, followed by a mapping of processes to each processor.</w:t>
+      </w:r>
+    </w:p>
+    <w:p>
+      <w:pPr>
+        <w:shd w:val="clear" w:color="auto" w:fill="FFFFFF"/>
+        <w:spacing w:before="100" w:beforeAutospacing="1" w:after="100" w:afterAutospacing="1" w:line="240" w:lineRule="auto"/>
+        <w:ind w:left="675"/>
+        <w:rPr>
+          <w:rFonts w:ascii="Times New Roman" w:eastAsia="Times New Roman" w:hAnsi="Times New Roman" w:cs="Times New Roman"/>
+          <w:color w:val="000000"/>
+          <w:sz w:val="20"/>
+          <w:szCs w:val="20"/>
+          <w:lang w:eastAsia="en-CA"/>
+        </w:rPr>
+      </w:pPr>
+      <w:r>
+        <w:rPr>
+          <w:rFonts w:ascii="Times New Roman" w:eastAsia="Times New Roman" w:hAnsi="Times New Roman" w:cs="Times New Roman"/>
+          <w:noProof/>
+          <w:color w:val="000000"/>
+          <w:sz w:val="20"/>
+          <w:szCs w:val="20"/>
+          <w:lang w:eastAsia="en-CA"/>
+        </w:rPr>
+        <w:lastRenderedPageBreak/>
+        <w:drawing>
+          <wp:inline distT="0" distB="0" distL="0" distR="0" wp14:anchorId="64FC8E88" wp14:editId="47F4DD29">
+            <wp:extent cx="5695950" cy="4229100"/>
+            <wp:effectExtent l="0" t="0" r="0" b="0"/>
+            <wp:docPr id="20" name="Picture 20" descr="http://www.ecs.csun.edu/~rlingard/COMP684/Example2SoftArch_files/sadoc_8.gif"/>
+            <wp:cNvGraphicFramePr>
+              <a:graphicFrameLocks xmlns:a="http://schemas.openxmlformats.org/drawingml/2006/main" noChangeAspect="1"/>
+            </wp:cNvGraphicFramePr>
+            <a:graphic xmlns:a="http://schemas.openxmlformats.org/drawingml/2006/main">
+              <a:graphicData uri="http://schemas.openxmlformats.org/drawingml/2006/picture">
+                <pic:pic xmlns:pic="http://schemas.openxmlformats.org/drawingml/2006/picture">
+                  <pic:nvPicPr>
+                    <pic:cNvPr id="0" name="Picture 34" descr="http://www.ecs.csun.edu/~rlingard/COMP684/Example2SoftArch_files/sadoc_8.gif"/>
+                    <pic:cNvPicPr>
+                      <a:picLocks noChangeAspect="1" noChangeArrowheads="1"/>
+                    </pic:cNvPicPr>
+                  </pic:nvPicPr>
+                  <pic:blipFill>
+                    <a:blip r:embed="rId9">
+                      <a:extLst>
+                        <a:ext uri="{28A0092B-C50C-407E-A947-70E740481C1C}">
+                          <a14:useLocalDpi xmlns:a14="http://schemas.microsoft.com/office/drawing/2010/main" val="0"/>
+                        </a:ext>
+                      </a:extLst>
+                    </a:blip>
+                    <a:srcRect/>
+                    <a:stretch>
+                      <a:fillRect/>
+                    </a:stretch>
+                  </pic:blipFill>
+                  <pic:spPr bwMode="auto">
+                    <a:xfrm>
+                      <a:off x="0" y="0"/>
+                      <a:ext cx="5695950" cy="4229100"/>
+                    </a:xfrm>
+                    <a:prstGeom prst="rect">
+                      <a:avLst/>
+                    </a:prstGeom>
+                    <a:noFill/>
+                    <a:ln>
+                      <a:noFill/>
+                    </a:ln>
+                  </pic:spPr>
+                </pic:pic>
+              </a:graphicData>
+            </a:graphic>
+          </wp:inline>
+        </w:drawing>
+      </w:r>
+    </w:p>
+    <w:p>
+      <w:pPr>
+        <w:shd w:val="clear" w:color="auto" w:fill="FFFFFF"/>
+        <w:spacing w:before="100" w:beforeAutospacing="1" w:after="100" w:afterAutospacing="1" w:line="240" w:lineRule="auto"/>
+        <w:ind w:left="675"/>
+        <w:rPr>
+          <w:rFonts w:ascii="Times New Roman" w:eastAsia="Times New Roman" w:hAnsi="Times New Roman" w:cs="Times New Roman"/>
+          <w:color w:val="000000"/>
+          <w:sz w:val="20"/>
+          <w:szCs w:val="20"/>
+          <w:lang w:eastAsia="en-CA"/>
+        </w:rPr>
+      </w:pPr>
+      <w:r>
+        <w:rPr>
+          <w:rFonts w:ascii="Times New Roman" w:eastAsia="Times New Roman" w:hAnsi="Times New Roman" w:cs="Times New Roman"/>
+          <w:color w:val="000000"/>
+          <w:sz w:val="20"/>
+          <w:szCs w:val="20"/>
+          <w:lang w:eastAsia="en-CA"/>
+        </w:rPr>
+        <w:t>Diagram Name: Deployment View</w:t>
+      </w:r>
+    </w:p>
+    <w:p>
+      <w:pPr>
+        <w:spacing w:after="0" w:line="240" w:lineRule="auto"/>
+        <w:rPr>
+          <w:rFonts w:ascii="Times New Roman" w:eastAsia="Times New Roman" w:hAnsi="Times New Roman" w:cs="Times New Roman"/>
+          <w:sz w:val="24"/>
+          <w:szCs w:val="24"/>
+          <w:lang w:eastAsia="en-CA"/>
+        </w:rPr>
+      </w:pPr>
+      <w:r>
+        <w:rPr>
+          <w:rFonts w:ascii="Arial" w:eastAsia="Times New Roman" w:hAnsi="Arial" w:cs="Arial"/>
+          <w:b/>
+          <w:bCs/>
+          <w:color w:val="000000"/>
+          <w:sz w:val="20"/>
+          <w:szCs w:val="20"/>
+          <w:shd w:val="clear" w:color="auto" w:fill="FFFFFF"/>
+          <w:lang w:eastAsia="en-CA"/>
+        </w:rPr>
+        <w:t>7.1 </w:t>
+      </w:r>
+      <w:bookmarkStart w:id="25" w:name="External_Desktop_PC"/>
+      <w:r>
+        <w:rPr>
+          <w:rFonts w:ascii="Arial" w:eastAsia="Times New Roman" w:hAnsi="Arial" w:cs="Arial"/>
+          <w:b/>
+          <w:bCs/>
+          <w:color w:val="000000"/>
+          <w:sz w:val="20"/>
+          <w:szCs w:val="20"/>
+          <w:shd w:val="clear" w:color="auto" w:fill="FFFFFF"/>
+          <w:lang w:eastAsia="en-CA"/>
+        </w:rPr>
+        <w:t>External Desktop PC</w:t>
+      </w:r>
+      <w:bookmarkEnd w:id="25"/>
+      <w:r>
+        <w:rPr>
+          <w:rFonts w:ascii="Arial" w:eastAsia="Times New Roman" w:hAnsi="Arial" w:cs="Arial"/>
+          <w:b/>
+          <w:bCs/>
+          <w:color w:val="000000"/>
+          <w:sz w:val="20"/>
+          <w:szCs w:val="20"/>
+          <w:shd w:val="clear" w:color="auto" w:fill="FFFFFF"/>
+          <w:lang w:eastAsia="en-CA"/>
+        </w:rPr>
+        <w:t> </w:t>
+      </w:r>
+    </w:p>
+    <w:p>
+      <w:pPr>
+        <w:shd w:val="clear" w:color="auto" w:fill="FFFFFF"/>
+        <w:spacing w:before="100" w:beforeAutospacing="1" w:after="100" w:afterAutospacing="1" w:line="240" w:lineRule="auto"/>
+        <w:ind w:left="1020"/>
+        <w:rPr>
+          <w:rFonts w:ascii="Times New Roman" w:eastAsia="Times New Roman" w:hAnsi="Times New Roman" w:cs="Times New Roman"/>
+          <w:color w:val="000000"/>
+          <w:sz w:val="20"/>
+          <w:szCs w:val="20"/>
+          <w:lang w:eastAsia="en-CA"/>
+        </w:rPr>
+      </w:pPr>
+      <w:r>
+        <w:rPr>
+          <w:rFonts w:ascii="Times New Roman" w:eastAsia="Times New Roman" w:hAnsi="Times New Roman" w:cs="Times New Roman"/>
+          <w:color w:val="000000"/>
+          <w:sz w:val="20"/>
+          <w:szCs w:val="20"/>
+          <w:lang w:eastAsia="en-CA"/>
+        </w:rPr>
+        <w:t>Students register for courses using external desktop PCs which are connected to the College Server via internet dial up.</w:t>
+      </w:r>
+    </w:p>
+    <w:p>
+      <w:pPr>
+        <w:spacing w:after="0" w:line="240" w:lineRule="auto"/>
+        <w:rPr>
+          <w:rFonts w:ascii="Times New Roman" w:eastAsia="Times New Roman" w:hAnsi="Times New Roman" w:cs="Times New Roman"/>
+          <w:sz w:val="24"/>
+          <w:szCs w:val="24"/>
+          <w:lang w:eastAsia="en-CA"/>
+        </w:rPr>
+      </w:pPr>
+      <w:r>
+        <w:rPr>
+          <w:rFonts w:ascii="Arial" w:eastAsia="Times New Roman" w:hAnsi="Arial" w:cs="Arial"/>
+          <w:b/>
+          <w:bCs/>
+          <w:color w:val="000000"/>
+          <w:sz w:val="20"/>
+          <w:szCs w:val="20"/>
+          <w:shd w:val="clear" w:color="auto" w:fill="FFFFFF"/>
+          <w:lang w:eastAsia="en-CA"/>
+        </w:rPr>
+        <w:t>7.2 </w:t>
+      </w:r>
+      <w:bookmarkStart w:id="26" w:name="Desktop_PC"/>
+      <w:r>
+        <w:rPr>
+          <w:rFonts w:ascii="Arial" w:eastAsia="Times New Roman" w:hAnsi="Arial" w:cs="Arial"/>
+          <w:b/>
+          <w:bCs/>
+          <w:color w:val="000000"/>
+          <w:sz w:val="20"/>
+          <w:szCs w:val="20"/>
+          <w:shd w:val="clear" w:color="auto" w:fill="FFFFFF"/>
+          <w:lang w:eastAsia="en-CA"/>
+        </w:rPr>
+        <w:t>Desktop PC</w:t>
+      </w:r>
+      <w:bookmarkEnd w:id="26"/>
+      <w:r>
+        <w:rPr>
+          <w:rFonts w:ascii="Arial" w:eastAsia="Times New Roman" w:hAnsi="Arial" w:cs="Arial"/>
+          <w:b/>
+          <w:bCs/>
+          <w:color w:val="000000"/>
+          <w:sz w:val="20"/>
+          <w:szCs w:val="20"/>
+          <w:shd w:val="clear" w:color="auto" w:fill="FFFFFF"/>
+          <w:lang w:eastAsia="en-CA"/>
+        </w:rPr>
+        <w:t> </w:t>
+      </w:r>
+    </w:p>
+    <w:p>
+      <w:pPr>
+        <w:shd w:val="clear" w:color="auto" w:fill="FFFFFF"/>
+        <w:spacing w:before="100" w:beforeAutospacing="1" w:after="100" w:afterAutospacing="1" w:line="240" w:lineRule="auto"/>
+        <w:ind w:left="1020"/>
+        <w:rPr>
+          <w:rFonts w:ascii="Times New Roman" w:eastAsia="Times New Roman" w:hAnsi="Times New Roman" w:cs="Times New Roman"/>
+          <w:color w:val="000000"/>
+          <w:sz w:val="20"/>
+          <w:szCs w:val="20"/>
+          <w:lang w:eastAsia="en-CA"/>
+        </w:rPr>
+      </w:pPr>
+      <w:r>
+        <w:rPr>
+          <w:rFonts w:ascii="Times New Roman" w:eastAsia="Times New Roman" w:hAnsi="Times New Roman" w:cs="Times New Roman"/>
+          <w:color w:val="000000"/>
+          <w:sz w:val="20"/>
+          <w:szCs w:val="20"/>
+          <w:lang w:eastAsia="en-CA"/>
+        </w:rPr>
+        <w:t>Students register for courses via local Desktop PCs that are connected directly to the College Server via LAN. These local PCs are also used by professors to select course and submit student grades. The Registrar uses these local PCs to maintain student and professor information.</w:t>
+      </w:r>
+    </w:p>
+    <w:p>
+      <w:pPr>
+        <w:spacing w:after="0" w:line="240" w:lineRule="auto"/>
+        <w:rPr>
+          <w:rFonts w:ascii="Times New Roman" w:eastAsia="Times New Roman" w:hAnsi="Times New Roman" w:cs="Times New Roman"/>
+          <w:sz w:val="24"/>
+          <w:szCs w:val="24"/>
+          <w:lang w:eastAsia="en-CA"/>
+        </w:rPr>
+      </w:pPr>
+      <w:r>
+        <w:rPr>
+          <w:rFonts w:ascii="Arial" w:eastAsia="Times New Roman" w:hAnsi="Arial" w:cs="Arial"/>
+          <w:b/>
+          <w:bCs/>
+          <w:color w:val="000000"/>
+          <w:sz w:val="20"/>
+          <w:szCs w:val="20"/>
+          <w:shd w:val="clear" w:color="auto" w:fill="FFFFFF"/>
+          <w:lang w:eastAsia="en-CA"/>
+        </w:rPr>
+        <w:t>7.3 </w:t>
+      </w:r>
+      <w:bookmarkStart w:id="27" w:name="Registration_Server"/>
+      <w:r>
+        <w:rPr>
+          <w:rFonts w:ascii="Arial" w:eastAsia="Times New Roman" w:hAnsi="Arial" w:cs="Arial"/>
+          <w:b/>
+          <w:bCs/>
+          <w:color w:val="000000"/>
+          <w:sz w:val="20"/>
+          <w:szCs w:val="20"/>
+          <w:shd w:val="clear" w:color="auto" w:fill="FFFFFF"/>
+          <w:lang w:eastAsia="en-CA"/>
+        </w:rPr>
+        <w:t>Registration Server</w:t>
+      </w:r>
+      <w:bookmarkEnd w:id="27"/>
+      <w:r>
+        <w:rPr>
+          <w:rFonts w:ascii="Arial" w:eastAsia="Times New Roman" w:hAnsi="Arial" w:cs="Arial"/>
+          <w:b/>
+          <w:bCs/>
+          <w:color w:val="000000"/>
+          <w:sz w:val="20"/>
+          <w:szCs w:val="20"/>
+          <w:shd w:val="clear" w:color="auto" w:fill="FFFFFF"/>
+          <w:lang w:eastAsia="en-CA"/>
+        </w:rPr>
+        <w:t> </w:t>
+      </w:r>
+    </w:p>
+    <w:p>
+      <w:pPr>
+        <w:shd w:val="clear" w:color="auto" w:fill="FFFFFF"/>
+        <w:spacing w:before="100" w:beforeAutospacing="1" w:after="100" w:afterAutospacing="1" w:line="240" w:lineRule="auto"/>
+        <w:ind w:left="1020"/>
+        <w:rPr>
+          <w:rFonts w:ascii="Times New Roman" w:eastAsia="Times New Roman" w:hAnsi="Times New Roman" w:cs="Times New Roman"/>
+          <w:color w:val="000000"/>
+          <w:sz w:val="20"/>
+          <w:szCs w:val="20"/>
+          <w:lang w:eastAsia="en-CA"/>
+        </w:rPr>
+      </w:pPr>
+      <w:r>
+        <w:rPr>
+          <w:rFonts w:ascii="Times New Roman" w:eastAsia="Times New Roman" w:hAnsi="Times New Roman" w:cs="Times New Roman"/>
+          <w:color w:val="000000"/>
+          <w:sz w:val="20"/>
+          <w:szCs w:val="20"/>
+          <w:lang w:eastAsia="en-CA"/>
+        </w:rPr>
+        <w:t>The Registration Server is the main campus UNIX Server. All faculty and students have access to the Server through the campus LAN.</w:t>
+      </w:r>
+    </w:p>
+    <w:p>
+      <w:pPr>
+        <w:spacing w:after="0" w:line="240" w:lineRule="auto"/>
+        <w:rPr>
+          <w:rFonts w:ascii="Times New Roman" w:eastAsia="Times New Roman" w:hAnsi="Times New Roman" w:cs="Times New Roman"/>
+          <w:sz w:val="24"/>
+          <w:szCs w:val="24"/>
+          <w:lang w:eastAsia="en-CA"/>
+        </w:rPr>
+      </w:pPr>
+      <w:r>
+        <w:rPr>
+          <w:rFonts w:ascii="Arial" w:eastAsia="Times New Roman" w:hAnsi="Arial" w:cs="Arial"/>
+          <w:b/>
+          <w:bCs/>
+          <w:color w:val="000000"/>
+          <w:sz w:val="20"/>
+          <w:szCs w:val="20"/>
+          <w:shd w:val="clear" w:color="auto" w:fill="FFFFFF"/>
+          <w:lang w:eastAsia="en-CA"/>
+        </w:rPr>
+        <w:t>7.4 </w:t>
+      </w:r>
+      <w:bookmarkStart w:id="28" w:name="Course_Catalog"/>
+      <w:r>
+        <w:rPr>
+          <w:rFonts w:ascii="Arial" w:eastAsia="Times New Roman" w:hAnsi="Arial" w:cs="Arial"/>
+          <w:b/>
+          <w:bCs/>
+          <w:color w:val="000000"/>
+          <w:sz w:val="20"/>
+          <w:szCs w:val="20"/>
+          <w:shd w:val="clear" w:color="auto" w:fill="FFFFFF"/>
+          <w:lang w:eastAsia="en-CA"/>
+        </w:rPr>
+        <w:t>Course Catalog</w:t>
+      </w:r>
+      <w:bookmarkEnd w:id="28"/>
+      <w:r>
+        <w:rPr>
+          <w:rFonts w:ascii="Arial" w:eastAsia="Times New Roman" w:hAnsi="Arial" w:cs="Arial"/>
+          <w:b/>
+          <w:bCs/>
+          <w:color w:val="000000"/>
+          <w:sz w:val="20"/>
+          <w:szCs w:val="20"/>
+          <w:shd w:val="clear" w:color="auto" w:fill="FFFFFF"/>
+          <w:lang w:eastAsia="en-CA"/>
+        </w:rPr>
+        <w:t> </w:t>
+      </w:r>
+    </w:p>
+    <w:p>
+      <w:pPr>
+        <w:shd w:val="clear" w:color="auto" w:fill="FFFFFF"/>
+        <w:spacing w:before="100" w:beforeAutospacing="1" w:after="100" w:afterAutospacing="1" w:line="240" w:lineRule="auto"/>
+        <w:ind w:left="1020"/>
+        <w:rPr>
+          <w:rFonts w:ascii="Times New Roman" w:eastAsia="Times New Roman" w:hAnsi="Times New Roman" w:cs="Times New Roman"/>
+          <w:color w:val="000000"/>
+          <w:sz w:val="20"/>
+          <w:szCs w:val="20"/>
+          <w:lang w:eastAsia="en-CA"/>
+        </w:rPr>
+      </w:pPr>
+      <w:r>
+        <w:rPr>
+          <w:rFonts w:ascii="Times New Roman" w:eastAsia="Times New Roman" w:hAnsi="Times New Roman" w:cs="Times New Roman"/>
+          <w:color w:val="000000"/>
+          <w:sz w:val="20"/>
+          <w:szCs w:val="20"/>
+          <w:lang w:eastAsia="en-CA"/>
+        </w:rPr>
+        <w:t>The Course Catalog System is a legacy system that contains the complete course catalog. Access to it is available via the College Server and LAN.</w:t>
+      </w:r>
+    </w:p>
+    <w:p>
+      <w:pPr>
+        <w:spacing w:after="0" w:line="240" w:lineRule="auto"/>
+        <w:rPr>
+          <w:rFonts w:ascii="Times New Roman" w:eastAsia="Times New Roman" w:hAnsi="Times New Roman" w:cs="Times New Roman"/>
+          <w:sz w:val="24"/>
+          <w:szCs w:val="24"/>
+          <w:lang w:eastAsia="en-CA"/>
+        </w:rPr>
+      </w:pPr>
+      <w:r>
+        <w:rPr>
+          <w:rFonts w:ascii="Arial" w:eastAsia="Times New Roman" w:hAnsi="Arial" w:cs="Arial"/>
+          <w:b/>
+          <w:bCs/>
+          <w:color w:val="000000"/>
+          <w:sz w:val="20"/>
+          <w:szCs w:val="20"/>
+          <w:shd w:val="clear" w:color="auto" w:fill="FFFFFF"/>
+          <w:lang w:eastAsia="en-CA"/>
+        </w:rPr>
+        <w:t>7.5 </w:t>
+      </w:r>
+      <w:bookmarkStart w:id="29" w:name="Billing_System"/>
+      <w:r>
+        <w:rPr>
+          <w:rFonts w:ascii="Arial" w:eastAsia="Times New Roman" w:hAnsi="Arial" w:cs="Arial"/>
+          <w:b/>
+          <w:bCs/>
+          <w:color w:val="000000"/>
+          <w:sz w:val="20"/>
+          <w:szCs w:val="20"/>
+          <w:shd w:val="clear" w:color="auto" w:fill="FFFFFF"/>
+          <w:lang w:eastAsia="en-CA"/>
+        </w:rPr>
+        <w:t>Billing System</w:t>
+      </w:r>
+      <w:bookmarkEnd w:id="29"/>
+      <w:r>
+        <w:rPr>
+          <w:rFonts w:ascii="Arial" w:eastAsia="Times New Roman" w:hAnsi="Arial" w:cs="Arial"/>
+          <w:b/>
+          <w:bCs/>
+          <w:color w:val="000000"/>
+          <w:sz w:val="20"/>
+          <w:szCs w:val="20"/>
+          <w:shd w:val="clear" w:color="auto" w:fill="FFFFFF"/>
+          <w:lang w:eastAsia="en-CA"/>
+        </w:rPr>
+        <w:t> </w:t>
+      </w:r>
+    </w:p>
+    <w:p>
+      <w:pPr>
+        <w:shd w:val="clear" w:color="auto" w:fill="FFFFFF"/>
+        <w:spacing w:before="100" w:beforeAutospacing="1" w:after="100" w:afterAutospacing="1" w:line="240" w:lineRule="auto"/>
+        <w:ind w:left="675"/>
+        <w:rPr>
+          <w:rFonts w:ascii="Times New Roman" w:eastAsia="Times New Roman" w:hAnsi="Times New Roman" w:cs="Times New Roman"/>
+          <w:color w:val="000000"/>
+          <w:sz w:val="20"/>
+          <w:szCs w:val="20"/>
+          <w:lang w:eastAsia="en-CA"/>
+        </w:rPr>
+      </w:pPr>
+      <w:r>
+        <w:rPr>
+          <w:rFonts w:ascii="Times New Roman" w:eastAsia="Times New Roman" w:hAnsi="Times New Roman" w:cs="Times New Roman"/>
+          <w:color w:val="000000"/>
+          <w:sz w:val="20"/>
+          <w:szCs w:val="20"/>
+          <w:lang w:eastAsia="en-CA"/>
+        </w:rPr>
+        <w:lastRenderedPageBreak/>
+        <w:t>The Billing System (also called the Finance System) is a legacy system that generates the student bills each semester.</w:t>
+      </w:r>
+    </w:p>
+    <w:p>
+      <w:pPr>
+        <w:shd w:val="clear" w:color="auto" w:fill="FFFFFF"/>
+        <w:spacing w:before="100" w:beforeAutospacing="1" w:after="100" w:afterAutospacing="1" w:line="240" w:lineRule="auto"/>
+        <w:ind w:left="675"/>
+        <w:rPr>
+          <w:rFonts w:ascii="Times New Roman" w:eastAsia="Times New Roman" w:hAnsi="Times New Roman" w:cs="Times New Roman"/>
+          <w:color w:val="000000"/>
+          <w:sz w:val="20"/>
+          <w:szCs w:val="20"/>
+          <w:lang w:eastAsia="en-CA"/>
+        </w:rPr>
+      </w:pPr>
+      <w:r>
+        <w:rPr>
+          <w:rFonts w:ascii="Times New Roman" w:eastAsia="Times New Roman" w:hAnsi="Times New Roman" w:cs="Times New Roman"/>
+          <w:color w:val="000000"/>
+          <w:sz w:val="20"/>
+          <w:szCs w:val="20"/>
+          <w:lang w:eastAsia="en-CA"/>
+        </w:rPr>
+        <w:t> </w:t>
+      </w:r>
+    </w:p>
+    <w:p>
+      <w:pPr>
+        <w:spacing w:after="0" w:line="240" w:lineRule="auto"/>
+        <w:rPr>
+          <w:rFonts w:ascii="Times New Roman" w:eastAsia="Times New Roman" w:hAnsi="Times New Roman" w:cs="Times New Roman"/>
+          <w:sz w:val="24"/>
+          <w:szCs w:val="24"/>
+          <w:lang w:eastAsia="en-CA"/>
+        </w:rPr>
+      </w:pPr>
+      <w:r>
+        <w:rPr>
+          <w:rFonts w:ascii="Arial" w:eastAsia="Times New Roman" w:hAnsi="Arial" w:cs="Arial"/>
+          <w:b/>
+          <w:bCs/>
+          <w:color w:val="000000"/>
+          <w:sz w:val="27"/>
+          <w:szCs w:val="27"/>
+          <w:shd w:val="clear" w:color="auto" w:fill="FFFFFF"/>
+          <w:lang w:eastAsia="en-CA"/>
+        </w:rPr>
+        <w:t>8.  </w:t>
+      </w:r>
+      <w:bookmarkStart w:id="30" w:name="Size_and_Performance"/>
+      <w:r>
+        <w:rPr>
+          <w:rFonts w:ascii="Arial" w:eastAsia="Times New Roman" w:hAnsi="Arial" w:cs="Arial"/>
+          <w:b/>
+          <w:bCs/>
+          <w:color w:val="000000"/>
+          <w:sz w:val="27"/>
+          <w:szCs w:val="27"/>
+          <w:shd w:val="clear" w:color="auto" w:fill="FFFFFF"/>
+          <w:lang w:eastAsia="en-CA"/>
+        </w:rPr>
+        <w:t>Size and Performance</w:t>
+      </w:r>
+      <w:bookmarkEnd w:id="30"/>
+      <w:r>
+        <w:rPr>
+          <w:rFonts w:ascii="Arial" w:eastAsia="Times New Roman" w:hAnsi="Arial" w:cs="Arial"/>
+          <w:b/>
+          <w:bCs/>
+          <w:color w:val="000000"/>
+          <w:sz w:val="27"/>
+          <w:szCs w:val="27"/>
+          <w:shd w:val="clear" w:color="auto" w:fill="FFFFFF"/>
+          <w:lang w:eastAsia="en-CA"/>
+        </w:rPr>
+        <w:t> </w:t>
+      </w:r>
+    </w:p>
+    <w:p>
+      <w:pPr>
+        <w:shd w:val="clear" w:color="auto" w:fill="FFFFFF"/>
+        <w:spacing w:beforeAutospacing="1" w:after="100" w:afterAutospacing="1" w:line="240" w:lineRule="auto"/>
+        <w:ind w:left="1395"/>
+        <w:rPr>
+          <w:rFonts w:ascii="Times New Roman" w:eastAsia="Times New Roman" w:hAnsi="Times New Roman" w:cs="Times New Roman"/>
+          <w:color w:val="000000"/>
+          <w:sz w:val="20"/>
+          <w:szCs w:val="20"/>
+          <w:lang w:eastAsia="en-CA"/>
+        </w:rPr>
+      </w:pPr>
+      <w:r>
+        <w:rPr>
+          <w:rFonts w:ascii="Times New Roman" w:eastAsia="Times New Roman" w:hAnsi="Times New Roman" w:cs="Times New Roman"/>
+          <w:color w:val="000000"/>
+          <w:sz w:val="20"/>
+          <w:szCs w:val="20"/>
+          <w:lang w:eastAsia="en-CA"/>
+        </w:rPr>
+        <w:t>The chosen software architecture supports the key sizing and timing requirements, as stipulated in the Supplementary Specification [15]:</w:t>
+      </w:r>
+    </w:p>
+    <w:p>
+      <w:pPr>
+        <w:numPr>
+          <w:ilvl w:val="2"/>
+          <w:numId w:val="5"/>
+        </w:numPr>
+        <w:shd w:val="clear" w:color="auto" w:fill="FFFFFF"/>
+        <w:spacing w:before="100" w:beforeAutospacing="1" w:after="100" w:afterAutospacing="1" w:line="240" w:lineRule="auto"/>
+        <w:ind w:left="1365"/>
+        <w:rPr>
+          <w:rFonts w:ascii="Times New Roman" w:eastAsia="Times New Roman" w:hAnsi="Times New Roman" w:cs="Times New Roman"/>
+          <w:color w:val="000000"/>
+          <w:sz w:val="20"/>
+          <w:szCs w:val="20"/>
+          <w:lang w:eastAsia="en-CA"/>
+        </w:rPr>
+      </w:pPr>
+      <w:r>
+        <w:rPr>
+          <w:rFonts w:ascii="Times New Roman" w:eastAsia="Times New Roman" w:hAnsi="Times New Roman" w:cs="Times New Roman"/>
+          <w:color w:val="000000"/>
+          <w:sz w:val="20"/>
+          <w:szCs w:val="20"/>
+          <w:lang w:eastAsia="en-CA"/>
+        </w:rPr>
+        <w:t xml:space="preserve">The system shall support up to 2000 simultaneous users against the central database at any given </w:t>
+      </w:r>
+      <w:proofErr w:type="gramStart"/>
+      <w:r>
+        <w:rPr>
+          <w:rFonts w:ascii="Times New Roman" w:eastAsia="Times New Roman" w:hAnsi="Times New Roman" w:cs="Times New Roman"/>
+          <w:color w:val="000000"/>
+          <w:sz w:val="20"/>
+          <w:szCs w:val="20"/>
+          <w:lang w:eastAsia="en-CA"/>
+        </w:rPr>
+        <w:t>time,</w:t>
+      </w:r>
+      <w:proofErr w:type="gramEnd"/>
+      <w:r>
+        <w:rPr>
+          <w:rFonts w:ascii="Times New Roman" w:eastAsia="Times New Roman" w:hAnsi="Times New Roman" w:cs="Times New Roman"/>
+          <w:color w:val="000000"/>
+          <w:sz w:val="20"/>
+          <w:szCs w:val="20"/>
+          <w:lang w:eastAsia="en-CA"/>
+        </w:rPr>
+        <w:t xml:space="preserve"> and up to 500 simultaneous users against the local servers at any one time.</w:t>
+      </w:r>
+    </w:p>
+    <w:p>
+      <w:pPr>
+        <w:numPr>
+          <w:ilvl w:val="2"/>
+          <w:numId w:val="5"/>
+        </w:numPr>
+        <w:shd w:val="clear" w:color="auto" w:fill="FFFFFF"/>
+        <w:spacing w:before="100" w:beforeAutospacing="1" w:after="100" w:afterAutospacing="1" w:line="240" w:lineRule="auto"/>
+        <w:ind w:left="1365"/>
+        <w:rPr>
+          <w:rFonts w:ascii="Times New Roman" w:eastAsia="Times New Roman" w:hAnsi="Times New Roman" w:cs="Times New Roman"/>
+          <w:color w:val="000000"/>
+          <w:sz w:val="20"/>
+          <w:szCs w:val="20"/>
+          <w:lang w:eastAsia="en-CA"/>
+        </w:rPr>
+      </w:pPr>
+      <w:r>
+        <w:rPr>
+          <w:rFonts w:ascii="Times New Roman" w:eastAsia="Times New Roman" w:hAnsi="Times New Roman" w:cs="Times New Roman"/>
+          <w:color w:val="000000"/>
+          <w:sz w:val="20"/>
+          <w:szCs w:val="20"/>
+          <w:lang w:eastAsia="en-CA"/>
+        </w:rPr>
+        <w:t xml:space="preserve">The system shall provide access to the legacy course catalog database with no more than </w:t>
+      </w:r>
+      <w:proofErr w:type="gramStart"/>
+      <w:r>
+        <w:rPr>
+          <w:rFonts w:ascii="Times New Roman" w:eastAsia="Times New Roman" w:hAnsi="Times New Roman" w:cs="Times New Roman"/>
+          <w:color w:val="000000"/>
+          <w:sz w:val="20"/>
+          <w:szCs w:val="20"/>
+          <w:lang w:eastAsia="en-CA"/>
+        </w:rPr>
+        <w:t>a 10</w:t>
+      </w:r>
+      <w:proofErr w:type="gramEnd"/>
+      <w:r>
+        <w:rPr>
+          <w:rFonts w:ascii="Times New Roman" w:eastAsia="Times New Roman" w:hAnsi="Times New Roman" w:cs="Times New Roman"/>
+          <w:color w:val="000000"/>
+          <w:sz w:val="20"/>
+          <w:szCs w:val="20"/>
+          <w:lang w:eastAsia="en-CA"/>
+        </w:rPr>
+        <w:t xml:space="preserve"> second latency.</w:t>
+      </w:r>
+    </w:p>
+    <w:p>
+      <w:pPr>
+        <w:numPr>
+          <w:ilvl w:val="2"/>
+          <w:numId w:val="5"/>
+        </w:numPr>
+        <w:shd w:val="clear" w:color="auto" w:fill="FFFFFF"/>
+        <w:spacing w:before="100" w:beforeAutospacing="1" w:after="100" w:afterAutospacing="1" w:line="240" w:lineRule="auto"/>
+        <w:ind w:left="1365"/>
+        <w:rPr>
+          <w:rFonts w:ascii="Times New Roman" w:eastAsia="Times New Roman" w:hAnsi="Times New Roman" w:cs="Times New Roman"/>
+          <w:color w:val="000000"/>
+          <w:sz w:val="20"/>
+          <w:szCs w:val="20"/>
+          <w:lang w:eastAsia="en-CA"/>
+        </w:rPr>
+      </w:pPr>
+      <w:r>
+        <w:rPr>
+          <w:rFonts w:ascii="Times New Roman" w:eastAsia="Times New Roman" w:hAnsi="Times New Roman" w:cs="Times New Roman"/>
+          <w:color w:val="000000"/>
+          <w:sz w:val="20"/>
+          <w:szCs w:val="20"/>
+          <w:lang w:eastAsia="en-CA"/>
+        </w:rPr>
+        <w:t>The system must be able to complete 80% of all transactions within 2 minutes.</w:t>
+      </w:r>
+    </w:p>
+    <w:p>
+      <w:pPr>
+        <w:numPr>
+          <w:ilvl w:val="2"/>
+          <w:numId w:val="5"/>
+        </w:numPr>
+        <w:shd w:val="clear" w:color="auto" w:fill="FFFFFF"/>
+        <w:spacing w:before="100" w:beforeAutospacing="1" w:after="100" w:afterAutospacing="1" w:line="240" w:lineRule="auto"/>
+        <w:ind w:left="1365"/>
+        <w:rPr>
+          <w:rFonts w:ascii="Times New Roman" w:eastAsia="Times New Roman" w:hAnsi="Times New Roman" w:cs="Times New Roman"/>
+          <w:color w:val="000000"/>
+          <w:sz w:val="20"/>
+          <w:szCs w:val="20"/>
+          <w:lang w:eastAsia="en-CA"/>
+        </w:rPr>
+      </w:pPr>
+      <w:r>
+        <w:rPr>
+          <w:rFonts w:ascii="Times New Roman" w:eastAsia="Times New Roman" w:hAnsi="Times New Roman" w:cs="Times New Roman"/>
+          <w:color w:val="000000"/>
+          <w:sz w:val="20"/>
+          <w:szCs w:val="20"/>
+          <w:lang w:eastAsia="en-CA"/>
+        </w:rPr>
+        <w:t>The client portion shall require less than 20 MB disk space and 32 MB RAM.</w:t>
+      </w:r>
+    </w:p>
+    <w:p>
+      <w:pPr>
+        <w:shd w:val="clear" w:color="auto" w:fill="FFFFFF"/>
+        <w:spacing w:beforeAutospacing="1" w:after="100" w:afterAutospacing="1" w:line="240" w:lineRule="auto"/>
+        <w:ind w:left="2115"/>
+        <w:rPr>
+          <w:rFonts w:ascii="Times New Roman" w:eastAsia="Times New Roman" w:hAnsi="Times New Roman" w:cs="Times New Roman"/>
+          <w:color w:val="000000"/>
+          <w:sz w:val="20"/>
+          <w:szCs w:val="20"/>
+          <w:lang w:eastAsia="en-CA"/>
+        </w:rPr>
+      </w:pPr>
+      <w:r>
+        <w:rPr>
+          <w:rFonts w:ascii="Times New Roman" w:eastAsia="Times New Roman" w:hAnsi="Times New Roman" w:cs="Times New Roman"/>
+          <w:color w:val="000000"/>
+          <w:sz w:val="20"/>
+          <w:szCs w:val="20"/>
+          <w:lang w:eastAsia="en-CA"/>
+        </w:rPr>
+        <w:t xml:space="preserve">The selected architecture supports the sizing and timing requirements through the implementation of </w:t>
+      </w:r>
+      <w:proofErr w:type="gramStart"/>
+      <w:r>
+        <w:rPr>
+          <w:rFonts w:ascii="Times New Roman" w:eastAsia="Times New Roman" w:hAnsi="Times New Roman" w:cs="Times New Roman"/>
+          <w:color w:val="000000"/>
+          <w:sz w:val="20"/>
+          <w:szCs w:val="20"/>
+          <w:lang w:eastAsia="en-CA"/>
+        </w:rPr>
+        <w:t>a client</w:t>
+      </w:r>
+      <w:proofErr w:type="gramEnd"/>
+      <w:r>
+        <w:rPr>
+          <w:rFonts w:ascii="Times New Roman" w:eastAsia="Times New Roman" w:hAnsi="Times New Roman" w:cs="Times New Roman"/>
+          <w:color w:val="000000"/>
+          <w:sz w:val="20"/>
+          <w:szCs w:val="20"/>
+          <w:lang w:eastAsia="en-CA"/>
+        </w:rPr>
+        <w:t>-server architecture. The client portion is implemented on local campus PCs or remote dial up PCs. The components have been designed to ensure that minimal disk and memory requirements are needed on the PC client portion.</w:t>
+      </w:r>
+    </w:p>
+    <w:p>
+      <w:pPr>
+        <w:spacing w:after="0" w:line="240" w:lineRule="auto"/>
+        <w:rPr>
+          <w:rFonts w:ascii="Times New Roman" w:eastAsia="Times New Roman" w:hAnsi="Times New Roman" w:cs="Times New Roman"/>
+          <w:sz w:val="24"/>
+          <w:szCs w:val="24"/>
+          <w:lang w:eastAsia="en-CA"/>
+        </w:rPr>
+      </w:pPr>
+      <w:r>
+        <w:rPr>
+          <w:rFonts w:ascii="Arial" w:eastAsia="Times New Roman" w:hAnsi="Arial" w:cs="Arial"/>
+          <w:b/>
+          <w:bCs/>
+          <w:color w:val="000000"/>
+          <w:sz w:val="27"/>
+          <w:szCs w:val="27"/>
+          <w:shd w:val="clear" w:color="auto" w:fill="FFFFFF"/>
+          <w:lang w:eastAsia="en-CA"/>
+        </w:rPr>
+        <w:t>9.  </w:t>
+      </w:r>
+      <w:bookmarkStart w:id="31" w:name="Quality"/>
+      <w:r>
+        <w:rPr>
+          <w:rFonts w:ascii="Arial" w:eastAsia="Times New Roman" w:hAnsi="Arial" w:cs="Arial"/>
+          <w:b/>
+          <w:bCs/>
+          <w:color w:val="000000"/>
+          <w:sz w:val="27"/>
+          <w:szCs w:val="27"/>
+          <w:shd w:val="clear" w:color="auto" w:fill="FFFFFF"/>
+          <w:lang w:eastAsia="en-CA"/>
+        </w:rPr>
+        <w:t>Quality</w:t>
+      </w:r>
+      <w:bookmarkEnd w:id="31"/>
+      <w:r>
+        <w:rPr>
+          <w:rFonts w:ascii="Arial" w:eastAsia="Times New Roman" w:hAnsi="Arial" w:cs="Arial"/>
+          <w:b/>
+          <w:bCs/>
+          <w:color w:val="000000"/>
+          <w:sz w:val="27"/>
+          <w:szCs w:val="27"/>
+          <w:shd w:val="clear" w:color="auto" w:fill="FFFFFF"/>
+          <w:lang w:eastAsia="en-CA"/>
+        </w:rPr>
+        <w:t> </w:t>
+      </w:r>
+      <w:r>
+        <w:rPr>
+          <w:rFonts w:ascii="Arial" w:eastAsia="Times New Roman" w:hAnsi="Arial" w:cs="Arial"/>
+          <w:b/>
+          <w:bCs/>
+          <w:noProof/>
+          <w:color w:val="0000FF"/>
+          <w:sz w:val="27"/>
+          <w:szCs w:val="27"/>
+          <w:shd w:val="clear" w:color="auto" w:fill="FFFFFF"/>
+          <w:lang w:eastAsia="en-CA"/>
+        </w:rPr>
+        <w:drawing>
+          <wp:inline distT="0" distB="0" distL="0" distR="0" wp14:anchorId="17D53B00" wp14:editId="6A451EF4">
+            <wp:extent cx="247650" cy="190500"/>
+            <wp:effectExtent l="0" t="0" r="0" b="0"/>
+            <wp:docPr id="13" name="Picture 13" descr="http://www.ecs.csun.edu/~rlingard/COMP684/Example2SoftArch_files/top.gif">
+              <a:hlinkClick xmlns:a="http://schemas.openxmlformats.org/drawingml/2006/main" r:id="rId10"/>
+            </wp:docPr>
+            <wp:cNvGraphicFramePr>
+              <a:graphicFrameLocks xmlns:a="http://schemas.openxmlformats.org/drawingml/2006/main" noChangeAspect="1"/>
+            </wp:cNvGraphicFramePr>
+            <a:graphic xmlns:a="http://schemas.openxmlformats.org/drawingml/2006/main">
+              <a:graphicData uri="http://schemas.openxmlformats.org/drawingml/2006/picture">
+                <pic:pic xmlns:pic="http://schemas.openxmlformats.org/drawingml/2006/picture">
+                  <pic:nvPicPr>
+                    <pic:cNvPr id="0" name="Picture 41" descr="http://www.ecs.csun.edu/~rlingard/COMP684/Example2SoftArch_files/top.gif">
+                      <a:hlinkClick r:id="rId10"/>
+                    </pic:cNvPr>
+                    <pic:cNvPicPr>
+                      <a:picLocks noChangeAspect="1" noChangeArrowheads="1"/>
+                    </pic:cNvPicPr>
+                  </pic:nvPicPr>
+                  <pic:blipFill>
+                    <a:blip r:embed="rId11">
+                      <a:extLst>
+                        <a:ext uri="{28A0092B-C50C-407E-A947-70E740481C1C}">
+                          <a14:useLocalDpi xmlns:a14="http://schemas.microsoft.com/office/drawing/2010/main" val="0"/>
+                        </a:ext>
+                      </a:extLst>
+                    </a:blip>
+                    <a:srcRect/>
+                    <a:stretch>
+                      <a:fillRect/>
+                    </a:stretch>
+                  </pic:blipFill>
+                  <pic:spPr bwMode="auto">
+                    <a:xfrm>
+                      <a:off x="0" y="0"/>
+                      <a:ext cx="247650" cy="190500"/>
+                    </a:xfrm>
+                    <a:prstGeom prst="rect">
+                      <a:avLst/>
+                    </a:prstGeom>
+                    <a:noFill/>
+                    <a:ln>
+                      <a:noFill/>
+                    </a:ln>
+                  </pic:spPr>
+                </pic:pic>
+              </a:graphicData>
+            </a:graphic>
+          </wp:inline>
+        </w:drawing>
+      </w:r>
+    </w:p>
+    <w:p>
+      <w:pPr>
+        <w:shd w:val="clear" w:color="auto" w:fill="FFFFFF"/>
+        <w:spacing w:beforeAutospacing="1" w:after="100" w:afterAutospacing="1" w:line="240" w:lineRule="auto"/>
+        <w:ind w:left="1395"/>
+        <w:rPr>
+          <w:rFonts w:ascii="Times New Roman" w:eastAsia="Times New Roman" w:hAnsi="Times New Roman" w:cs="Times New Roman"/>
+          <w:color w:val="000000"/>
+          <w:sz w:val="20"/>
+          <w:szCs w:val="20"/>
+          <w:lang w:eastAsia="en-CA"/>
+        </w:rPr>
+      </w:pPr>
+      <w:r>
+        <w:rPr>
+          <w:rFonts w:ascii="Times New Roman" w:eastAsia="Times New Roman" w:hAnsi="Times New Roman" w:cs="Times New Roman"/>
+          <w:color w:val="000000"/>
+          <w:sz w:val="20"/>
+          <w:szCs w:val="20"/>
+          <w:lang w:eastAsia="en-CA"/>
+        </w:rPr>
+        <w:t>The software architecture supports the quality requirements, as stipulated in the Supplementary Specification [15]:</w:t>
+      </w:r>
+    </w:p>
+    <w:p>
+      <w:pPr>
+        <w:numPr>
+          <w:ilvl w:val="2"/>
+          <w:numId w:val="6"/>
+        </w:numPr>
+        <w:shd w:val="clear" w:color="auto" w:fill="FFFFFF"/>
+        <w:spacing w:before="100" w:beforeAutospacing="1" w:after="100" w:afterAutospacing="1" w:line="240" w:lineRule="auto"/>
+        <w:ind w:left="1365"/>
+        <w:rPr>
+          <w:rFonts w:ascii="Times New Roman" w:eastAsia="Times New Roman" w:hAnsi="Times New Roman" w:cs="Times New Roman"/>
+          <w:color w:val="000000"/>
+          <w:sz w:val="20"/>
+          <w:szCs w:val="20"/>
+          <w:lang w:eastAsia="en-CA"/>
+        </w:rPr>
+      </w:pPr>
+      <w:r>
+        <w:rPr>
+          <w:rFonts w:ascii="Times New Roman" w:eastAsia="Times New Roman" w:hAnsi="Times New Roman" w:cs="Times New Roman"/>
+          <w:color w:val="000000"/>
+          <w:sz w:val="20"/>
+          <w:szCs w:val="20"/>
+          <w:lang w:eastAsia="en-CA"/>
+        </w:rPr>
+        <w:t>The desktop user-interface shall be Windows 95/98 compliant.</w:t>
+      </w:r>
+    </w:p>
+    <w:p>
+      <w:pPr>
+        <w:numPr>
+          <w:ilvl w:val="2"/>
+          <w:numId w:val="6"/>
+        </w:numPr>
+        <w:shd w:val="clear" w:color="auto" w:fill="FFFFFF"/>
+        <w:spacing w:before="100" w:beforeAutospacing="1" w:after="100" w:afterAutospacing="1" w:line="240" w:lineRule="auto"/>
+        <w:ind w:left="1365"/>
+        <w:rPr>
+          <w:rFonts w:ascii="Times New Roman" w:eastAsia="Times New Roman" w:hAnsi="Times New Roman" w:cs="Times New Roman"/>
+          <w:color w:val="000000"/>
+          <w:sz w:val="20"/>
+          <w:szCs w:val="20"/>
+          <w:lang w:eastAsia="en-CA"/>
+        </w:rPr>
+      </w:pPr>
+      <w:r>
+        <w:rPr>
+          <w:rFonts w:ascii="Times New Roman" w:eastAsia="Times New Roman" w:hAnsi="Times New Roman" w:cs="Times New Roman"/>
+          <w:color w:val="000000"/>
+          <w:sz w:val="20"/>
+          <w:szCs w:val="20"/>
+          <w:lang w:eastAsia="en-CA"/>
+        </w:rPr>
+        <w:t>The user interface of the C-Registration System shall be designed for ease-of-use and shall be appropriate for a computer-literate user community with no additional training on the System.</w:t>
+      </w:r>
+    </w:p>
+    <w:p>
+      <w:pPr>
+        <w:numPr>
+          <w:ilvl w:val="2"/>
+          <w:numId w:val="6"/>
+        </w:numPr>
+        <w:shd w:val="clear" w:color="auto" w:fill="FFFFFF"/>
+        <w:spacing w:before="100" w:beforeAutospacing="1" w:after="100" w:afterAutospacing="1" w:line="240" w:lineRule="auto"/>
+        <w:ind w:left="1365"/>
+        <w:rPr>
+          <w:rFonts w:ascii="Times New Roman" w:eastAsia="Times New Roman" w:hAnsi="Times New Roman" w:cs="Times New Roman"/>
+          <w:color w:val="000000"/>
+          <w:sz w:val="20"/>
+          <w:szCs w:val="20"/>
+          <w:lang w:eastAsia="en-CA"/>
+        </w:rPr>
+      </w:pPr>
+      <w:r>
+        <w:rPr>
+          <w:rFonts w:ascii="Times New Roman" w:eastAsia="Times New Roman" w:hAnsi="Times New Roman" w:cs="Times New Roman"/>
+          <w:color w:val="000000"/>
+          <w:sz w:val="20"/>
+          <w:szCs w:val="20"/>
+          <w:lang w:eastAsia="en-CA"/>
+        </w:rPr>
+        <w:t xml:space="preserve">Each feature of the C-Registration System shall have built-in online help for the user. Online Help shall include step by step instructions on using the System. Online Help shall include definitions for terms and </w:t>
+      </w:r>
+      <w:proofErr w:type="spellStart"/>
+      <w:r>
+        <w:rPr>
+          <w:rFonts w:ascii="Times New Roman" w:eastAsia="Times New Roman" w:hAnsi="Times New Roman" w:cs="Times New Roman"/>
+          <w:color w:val="000000"/>
+          <w:sz w:val="20"/>
+          <w:szCs w:val="20"/>
+          <w:lang w:eastAsia="en-CA"/>
+        </w:rPr>
+        <w:t>acronymns</w:t>
+      </w:r>
+      <w:proofErr w:type="spellEnd"/>
+      <w:r>
+        <w:rPr>
+          <w:rFonts w:ascii="Times New Roman" w:eastAsia="Times New Roman" w:hAnsi="Times New Roman" w:cs="Times New Roman"/>
+          <w:color w:val="000000"/>
+          <w:sz w:val="20"/>
+          <w:szCs w:val="20"/>
+          <w:lang w:eastAsia="en-CA"/>
+        </w:rPr>
+        <w:t>.</w:t>
+      </w:r>
+    </w:p>
+    <w:p>
+      <w:pPr>
+        <w:numPr>
+          <w:ilvl w:val="2"/>
+          <w:numId w:val="6"/>
+        </w:numPr>
+        <w:shd w:val="clear" w:color="auto" w:fill="FFFFFF"/>
+        <w:spacing w:before="100" w:beforeAutospacing="1" w:after="100" w:afterAutospacing="1" w:line="240" w:lineRule="auto"/>
+        <w:ind w:left="1365"/>
+        <w:rPr>
+          <w:rFonts w:ascii="Times New Roman" w:eastAsia="Times New Roman" w:hAnsi="Times New Roman" w:cs="Times New Roman"/>
+          <w:color w:val="000000"/>
+          <w:sz w:val="20"/>
+          <w:szCs w:val="20"/>
+          <w:lang w:eastAsia="en-CA"/>
+        </w:rPr>
+      </w:pPr>
+      <w:r>
+        <w:rPr>
+          <w:rFonts w:ascii="Times New Roman" w:eastAsia="Times New Roman" w:hAnsi="Times New Roman" w:cs="Times New Roman"/>
+          <w:color w:val="000000"/>
+          <w:sz w:val="20"/>
+          <w:szCs w:val="20"/>
+          <w:lang w:eastAsia="en-CA"/>
+        </w:rPr>
+        <w:t>The C-Registration System shall be available 24 hours a day, 7 days a week. There shall be no more than 4% down time.</w:t>
+      </w:r>
+    </w:p>
+    <w:p>
+      <w:pPr>
+        <w:numPr>
+          <w:ilvl w:val="2"/>
+          <w:numId w:val="6"/>
+        </w:numPr>
+        <w:shd w:val="clear" w:color="auto" w:fill="FFFFFF"/>
+        <w:spacing w:before="100" w:beforeAutospacing="1" w:after="100" w:afterAutospacing="1" w:line="240" w:lineRule="auto"/>
+        <w:ind w:left="1365"/>
+        <w:rPr>
+          <w:rFonts w:ascii="Times New Roman" w:eastAsia="Times New Roman" w:hAnsi="Times New Roman" w:cs="Times New Roman"/>
+          <w:color w:val="000000"/>
+          <w:sz w:val="20"/>
+          <w:szCs w:val="20"/>
+          <w:lang w:eastAsia="en-CA"/>
+        </w:rPr>
+      </w:pPr>
+      <w:r>
+        <w:rPr>
+          <w:rFonts w:ascii="Times New Roman" w:eastAsia="Times New Roman" w:hAnsi="Times New Roman" w:cs="Times New Roman"/>
+          <w:color w:val="000000"/>
+          <w:sz w:val="20"/>
+          <w:szCs w:val="20"/>
+          <w:lang w:eastAsia="en-CA"/>
+        </w:rPr>
+        <w:t xml:space="preserve">Mean Time </w:t>
+      </w:r>
+      <w:proofErr w:type="gramStart"/>
+      <w:r>
+        <w:rPr>
+          <w:rFonts w:ascii="Times New Roman" w:eastAsia="Times New Roman" w:hAnsi="Times New Roman" w:cs="Times New Roman"/>
+          <w:color w:val="000000"/>
+          <w:sz w:val="20"/>
+          <w:szCs w:val="20"/>
+          <w:lang w:eastAsia="en-CA"/>
+        </w:rPr>
+        <w:t>Between</w:t>
+      </w:r>
+      <w:proofErr w:type="gramEnd"/>
+      <w:r>
+        <w:rPr>
+          <w:rFonts w:ascii="Times New Roman" w:eastAsia="Times New Roman" w:hAnsi="Times New Roman" w:cs="Times New Roman"/>
+          <w:color w:val="000000"/>
+          <w:sz w:val="20"/>
+          <w:szCs w:val="20"/>
+          <w:lang w:eastAsia="en-CA"/>
+        </w:rPr>
+        <w:t xml:space="preserve"> Failures shall exceed 300 hours.</w:t>
+      </w:r>
+    </w:p>
+    <w:p>
+      <w:pPr>
+        <w:numPr>
+          <w:ilvl w:val="2"/>
+          <w:numId w:val="6"/>
+        </w:numPr>
+        <w:shd w:val="clear" w:color="auto" w:fill="FFFFFF"/>
+        <w:spacing w:before="100" w:beforeAutospacing="1" w:after="100" w:afterAutospacing="1" w:line="240" w:lineRule="auto"/>
+        <w:ind w:left="1365"/>
+        <w:rPr>
+          <w:rFonts w:ascii="Times New Roman" w:eastAsia="Times New Roman" w:hAnsi="Times New Roman" w:cs="Times New Roman"/>
+          <w:color w:val="000000"/>
+          <w:sz w:val="20"/>
+          <w:szCs w:val="20"/>
+          <w:lang w:eastAsia="en-CA"/>
+        </w:rPr>
+      </w:pPr>
+      <w:r>
+        <w:rPr>
+          <w:rFonts w:ascii="Times New Roman" w:eastAsia="Times New Roman" w:hAnsi="Times New Roman" w:cs="Times New Roman"/>
+          <w:color w:val="000000"/>
+          <w:sz w:val="20"/>
+          <w:szCs w:val="20"/>
+          <w:lang w:eastAsia="en-CA"/>
+        </w:rPr>
+        <w:t>Upgrades to the PC client portion of C-Registration shall be downloadable from the UNIX Server over the internet. This feature enables students to have easy access to system upgrades.</w:t>
+      </w:r>
+    </w:p>
+    <w:bookmarkEnd w:id="13"/>
+    <w:p>
+      <w:pPr>
+        <w:shd w:val="clear" w:color="auto" w:fill="FFFFFF"/>
+        <w:spacing w:before="100" w:beforeAutospacing="1" w:after="100" w:afterAutospacing="1" w:line="240" w:lineRule="auto"/>
+        <w:ind w:left="675"/>
+        <w:rPr>
+          <w:rFonts w:ascii="Times New Roman" w:eastAsia="Times New Roman" w:hAnsi="Times New Roman" w:cs="Times New Roman"/>
+          <w:color w:val="000000"/>
+          <w:sz w:val="27"/>
+          <w:szCs w:val="27"/>
+          <w:lang w:eastAsia="en-CA"/>
+        </w:rPr>
+      </w:pPr>
+      <w:r>
+        <w:rPr>
+          <w:rFonts w:ascii="Times New Roman" w:eastAsia="Times New Roman" w:hAnsi="Times New Roman" w:cs="Times New Roman"/>
+          <w:color w:val="000000"/>
+          <w:sz w:val="27"/>
+          <w:szCs w:val="27"/>
+          <w:lang w:eastAsia="en-CA"/>
+        </w:rPr>
+        <w:t>   </w:t>
+      </w:r>
+    </w:p>
+    <w:p>
+      <w:r>
+        <w:rPr>
+          <w:rFonts w:ascii="Times New Roman" w:eastAsia="Times New Roman" w:hAnsi="Times New Roman" w:cs="Times New Roman"/>
+          <w:color w:val="000000"/>
+          <w:sz w:val="27"/>
+          <w:szCs w:val="27"/>
+          <w:shd w:val="clear" w:color="auto" w:fill="FFFFFF"/>
+          <w:lang w:eastAsia="en-CA"/>
+        </w:rPr>
+        <w:t> </w:t>
+      </w:r>
+    </w:p>
+    <w:p>
+      <w:pPr>
+        <w:shd w:val="clear" w:color="auto" w:fill="FFFFFF"/>
+        <w:spacing w:before="100" w:beforeAutospacing="1" w:after="100" w:afterAutospacing="1" w:line="240" w:lineRule="auto"/>
+        <w:ind w:left="675"/>
+        <w:rPr>
+          <w:rFonts w:ascii="Times New Roman" w:eastAsia="Times New Roman" w:hAnsi="Times New Roman" w:cs="Times New Roman"/>
+          <w:color w:val="000000"/>
+          <w:sz w:val="20"/>
+          <w:szCs w:val="20"/>
+          <w:lang w:eastAsia="en-CA"/>
+        </w:rPr>
+      </w:pPr>
+    </w:p>
+    <w:p>
+      <w:pPr>
+        <w:shd w:val="clear" w:color="auto" w:fill="FFFFFF"/>
+        <w:spacing w:before="100" w:beforeAutospacing="1" w:after="100" w:afterAutospacing="1" w:line="240" w:lineRule="auto"/>
+        <w:ind w:left="675"/>
+        <w:rPr>
+          <w:rFonts w:ascii="Times New Roman" w:eastAsia="Times New Roman" w:hAnsi="Times New Roman" w:cs="Times New Roman"/>
+          <w:color w:val="000000"/>
+          <w:sz w:val="27"/>
+          <w:szCs w:val="27"/>
+          <w:lang w:eastAsia="en-CA"/>
+        </w:rPr>
+      </w:pPr>
+      <w:r>
+        <w:rPr>
+          <w:rFonts w:ascii="Times New Roman" w:eastAsia="Times New Roman" w:hAnsi="Times New Roman" w:cs="Times New Roman"/>
+          <w:color w:val="000000"/>
+          <w:sz w:val="27"/>
+          <w:szCs w:val="27"/>
+          <w:lang w:eastAsia="en-CA"/>
+        </w:rPr>
+        <w:t> </w:t>
+      </w:r>
+    </w:p>
+    <w:p>
+      <w:pPr>
+        <w:shd w:val="clear" w:color="auto" w:fill="FFFFFF"/>
+        <w:spacing w:before="100" w:beforeAutospacing="1" w:after="100" w:afterAutospacing="1" w:line="240" w:lineRule="auto"/>
+        <w:ind w:left="1395"/>
+        <w:rPr>
+          <w:rFonts w:ascii="Times New Roman" w:eastAsia="Times New Roman" w:hAnsi="Times New Roman" w:cs="Times New Roman"/>
+          <w:color w:val="000000"/>
+          <w:sz w:val="20"/>
+          <w:szCs w:val="20"/>
+          <w:lang w:eastAsia="en-CA"/>
+        </w:rPr>
+      </w:pPr>
+      <w:r>
+        <w:rPr>
+          <w:rFonts w:ascii="Times New Roman" w:eastAsia="Times New Roman" w:hAnsi="Times New Roman" w:cs="Times New Roman"/>
+          <w:color w:val="000000"/>
+          <w:sz w:val="20"/>
+          <w:szCs w:val="20"/>
+          <w:lang w:eastAsia="en-CA"/>
+        </w:rPr>
+        <w:t> </w:t>
+      </w:r>
     </w:p>
     <w:sectPr>
       <w:pgSz w:w="12240" w:h="15840"/>

</xml_diff>